<commit_message>
prakticka cast a pisanie dokoncene
</commit_message>
<xml_diff>
--- a/PRACA/Antivirus.docx
+++ b/PRACA/Antivirus.docx
@@ -167,7 +167,7 @@
       <w:bookmarkStart w:id="0" w:name="_Toc164266237"/>
       <w:bookmarkStart w:id="1" w:name="_Toc164268571"/>
       <w:bookmarkStart w:id="2" w:name="_Toc102191181"/>
-      <w:bookmarkStart w:id="3" w:name="_Toc164678551"/>
+      <w:bookmarkStart w:id="3" w:name="_Toc164750756"/>
       <w:r>
         <w:lastRenderedPageBreak/>
         <w:t>Obsah</w:t>
@@ -236,7 +236,7 @@
         <w:rPr>
           <w:webHidden/>
         </w:rPr>
-        <w:instrText xml:space="preserve"> PAGEREF _Toc164678551 \h </w:instrText>
+        <w:instrText xml:space="preserve"> PAGEREF _Toc164750756 \h </w:instrText>
       </w:r>
       <w:r>
         <w:rPr>
@@ -294,7 +294,7 @@
         <w:rPr>
           <w:webHidden/>
         </w:rPr>
-        <w:instrText xml:space="preserve"> PAGEREF _Toc164678552 \h </w:instrText>
+        <w:instrText xml:space="preserve"> PAGEREF _Toc164750757 \h </w:instrText>
       </w:r>
       <w:r>
         <w:rPr>
@@ -367,7 +367,7 @@
         <w:rPr>
           <w:webHidden/>
         </w:rPr>
-        <w:instrText xml:space="preserve"> PAGEREF _Toc164678553 \h </w:instrText>
+        <w:instrText xml:space="preserve"> PAGEREF _Toc164750758 \h </w:instrText>
       </w:r>
       <w:r>
         <w:rPr>
@@ -436,7 +436,7 @@
         <w:rPr>
           <w:webHidden/>
         </w:rPr>
-        <w:instrText xml:space="preserve"> PAGEREF _Toc164678554 \h </w:instrText>
+        <w:instrText xml:space="preserve"> PAGEREF _Toc164750759 \h </w:instrText>
       </w:r>
       <w:r>
         <w:rPr>
@@ -509,7 +509,7 @@
         <w:rPr>
           <w:webHidden/>
         </w:rPr>
-        <w:instrText xml:space="preserve"> PAGEREF _Toc164678555 \h </w:instrText>
+        <w:instrText xml:space="preserve"> PAGEREF _Toc164750760 \h </w:instrText>
       </w:r>
       <w:r>
         <w:rPr>
@@ -584,7 +584,7 @@
         <w:rPr>
           <w:webHidden/>
         </w:rPr>
-        <w:instrText xml:space="preserve"> PAGEREF _Toc164678556 \h </w:instrText>
+        <w:instrText xml:space="preserve"> PAGEREF _Toc164750761 \h </w:instrText>
       </w:r>
       <w:r>
         <w:rPr>
@@ -659,7 +659,7 @@
         <w:rPr>
           <w:webHidden/>
         </w:rPr>
-        <w:instrText xml:space="preserve"> PAGEREF _Toc164678557 \h </w:instrText>
+        <w:instrText xml:space="preserve"> PAGEREF _Toc164750762 \h </w:instrText>
       </w:r>
       <w:r>
         <w:rPr>
@@ -728,7 +728,7 @@
         <w:rPr>
           <w:webHidden/>
         </w:rPr>
-        <w:instrText xml:space="preserve"> PAGEREF _Toc164678558 \h </w:instrText>
+        <w:instrText xml:space="preserve"> PAGEREF _Toc164750763 \h </w:instrText>
       </w:r>
       <w:r>
         <w:rPr>
@@ -807,7 +807,7 @@
         <w:rPr>
           <w:webHidden/>
         </w:rPr>
-        <w:instrText xml:space="preserve"> PAGEREF _Toc164678559 \h </w:instrText>
+        <w:instrText xml:space="preserve"> PAGEREF _Toc164750764 \h </w:instrText>
       </w:r>
       <w:r>
         <w:rPr>
@@ -876,7 +876,7 @@
         <w:rPr>
           <w:webHidden/>
         </w:rPr>
-        <w:instrText xml:space="preserve"> PAGEREF _Toc164678560 \h </w:instrText>
+        <w:instrText xml:space="preserve"> PAGEREF _Toc164750765 \h </w:instrText>
       </w:r>
       <w:r>
         <w:rPr>
@@ -945,7 +945,7 @@
         <w:rPr>
           <w:webHidden/>
         </w:rPr>
-        <w:instrText xml:space="preserve"> PAGEREF _Toc164678561 \h </w:instrText>
+        <w:instrText xml:space="preserve"> PAGEREF _Toc164750766 \h </w:instrText>
       </w:r>
       <w:r>
         <w:rPr>
@@ -1018,7 +1018,7 @@
         <w:rPr>
           <w:webHidden/>
         </w:rPr>
-        <w:instrText xml:space="preserve"> PAGEREF _Toc164678562 \h </w:instrText>
+        <w:instrText xml:space="preserve"> PAGEREF _Toc164750767 \h </w:instrText>
       </w:r>
       <w:r>
         <w:rPr>
@@ -1087,7 +1087,7 @@
         <w:rPr>
           <w:webHidden/>
         </w:rPr>
-        <w:instrText xml:space="preserve"> PAGEREF _Toc164678563 \h </w:instrText>
+        <w:instrText xml:space="preserve"> PAGEREF _Toc164750768 \h </w:instrText>
       </w:r>
       <w:r>
         <w:rPr>
@@ -1162,7 +1162,7 @@
         <w:rPr>
           <w:webHidden/>
         </w:rPr>
-        <w:instrText xml:space="preserve"> PAGEREF _Toc164678564 \h </w:instrText>
+        <w:instrText xml:space="preserve"> PAGEREF _Toc164750769 \h </w:instrText>
       </w:r>
       <w:r>
         <w:rPr>
@@ -1237,7 +1237,7 @@
         <w:rPr>
           <w:webHidden/>
         </w:rPr>
-        <w:instrText xml:space="preserve"> PAGEREF _Toc164678565 \h </w:instrText>
+        <w:instrText xml:space="preserve"> PAGEREF _Toc164750770 \h </w:instrText>
       </w:r>
       <w:r>
         <w:rPr>
@@ -1312,7 +1312,7 @@
         <w:rPr>
           <w:webHidden/>
         </w:rPr>
-        <w:instrText xml:space="preserve"> PAGEREF _Toc164678566 \h </w:instrText>
+        <w:instrText xml:space="preserve"> PAGEREF _Toc164750771 \h </w:instrText>
       </w:r>
       <w:r>
         <w:rPr>
@@ -1385,7 +1385,7 @@
         <w:rPr>
           <w:webHidden/>
         </w:rPr>
-        <w:instrText xml:space="preserve"> PAGEREF _Toc164678567 \h </w:instrText>
+        <w:instrText xml:space="preserve"> PAGEREF _Toc164750772 \h </w:instrText>
       </w:r>
       <w:r>
         <w:rPr>
@@ -1454,7 +1454,7 @@
         <w:rPr>
           <w:webHidden/>
         </w:rPr>
-        <w:instrText xml:space="preserve"> PAGEREF _Toc164678568 \h </w:instrText>
+        <w:instrText xml:space="preserve"> PAGEREF _Toc164750773 \h </w:instrText>
       </w:r>
       <w:r>
         <w:rPr>
@@ -1527,7 +1527,7 @@
         <w:rPr>
           <w:webHidden/>
         </w:rPr>
-        <w:instrText xml:space="preserve"> PAGEREF _Toc164678569 \h </w:instrText>
+        <w:instrText xml:space="preserve"> PAGEREF _Toc164750774 \h </w:instrText>
       </w:r>
       <w:r>
         <w:rPr>
@@ -1596,7 +1596,7 @@
         <w:rPr>
           <w:webHidden/>
         </w:rPr>
-        <w:instrText xml:space="preserve"> PAGEREF _Toc164678570 \h </w:instrText>
+        <w:instrText xml:space="preserve"> PAGEREF _Toc164750775 \h </w:instrText>
       </w:r>
       <w:r>
         <w:rPr>
@@ -1665,7 +1665,7 @@
         <w:rPr>
           <w:webHidden/>
         </w:rPr>
-        <w:instrText xml:space="preserve"> PAGEREF _Toc164678571 \h </w:instrText>
+        <w:instrText xml:space="preserve"> PAGEREF _Toc164750776 \h </w:instrText>
       </w:r>
       <w:r>
         <w:rPr>
@@ -1734,7 +1734,7 @@
         <w:rPr>
           <w:webHidden/>
         </w:rPr>
-        <w:instrText xml:space="preserve"> PAGEREF _Toc164678572 \h </w:instrText>
+        <w:instrText xml:space="preserve"> PAGEREF _Toc164750777 \h </w:instrText>
       </w:r>
       <w:r>
         <w:rPr>
@@ -1803,7 +1803,7 @@
         <w:rPr>
           <w:webHidden/>
         </w:rPr>
-        <w:instrText xml:space="preserve"> PAGEREF _Toc164678573 \h </w:instrText>
+        <w:instrText xml:space="preserve"> PAGEREF _Toc164750778 \h </w:instrText>
       </w:r>
       <w:r>
         <w:rPr>
@@ -1876,7 +1876,7 @@
         <w:rPr>
           <w:webHidden/>
         </w:rPr>
-        <w:instrText xml:space="preserve"> PAGEREF _Toc164678574 \h </w:instrText>
+        <w:instrText xml:space="preserve"> PAGEREF _Toc164750779 \h </w:instrText>
       </w:r>
       <w:r>
         <w:rPr>
@@ -1940,7 +1940,7 @@
         <w:rPr>
           <w:webHidden/>
         </w:rPr>
-        <w:instrText xml:space="preserve"> PAGEREF _Toc164678575 \h </w:instrText>
+        <w:instrText xml:space="preserve"> PAGEREF _Toc164750780 \h </w:instrText>
       </w:r>
       <w:r>
         <w:rPr>
@@ -2004,7 +2004,7 @@
         <w:rPr>
           <w:webHidden/>
         </w:rPr>
-        <w:instrText xml:space="preserve"> PAGEREF _Toc164678576 \h </w:instrText>
+        <w:instrText xml:space="preserve"> PAGEREF _Toc164750781 \h </w:instrText>
       </w:r>
       <w:r>
         <w:rPr>
@@ -2066,7 +2066,7 @@
         <w:rPr>
           <w:webHidden/>
         </w:rPr>
-        <w:instrText xml:space="preserve"> PAGEREF _Toc164678577 \h </w:instrText>
+        <w:instrText xml:space="preserve"> PAGEREF _Toc164750782 \h </w:instrText>
       </w:r>
       <w:r>
         <w:rPr>
@@ -2122,7 +2122,7 @@
         <w:rPr>
           <w:webHidden/>
         </w:rPr>
-        <w:instrText xml:space="preserve"> PAGEREF _Toc164678578 \h </w:instrText>
+        <w:instrText xml:space="preserve"> PAGEREF _Toc164750783 \h </w:instrText>
       </w:r>
       <w:r>
         <w:rPr>
@@ -2178,7 +2178,7 @@
         <w:rPr>
           <w:webHidden/>
         </w:rPr>
-        <w:instrText xml:space="preserve"> PAGEREF _Toc164678579 \h </w:instrText>
+        <w:instrText xml:space="preserve"> PAGEREF _Toc164750784 \h </w:instrText>
       </w:r>
       <w:r>
         <w:rPr>
@@ -2237,7 +2237,7 @@
           <w:color w:val="A6A6A6"/>
         </w:rPr>
       </w:pPr>
-      <w:bookmarkStart w:id="4" w:name="_Toc164678552"/>
+      <w:bookmarkStart w:id="4" w:name="_Toc164750757"/>
       <w:bookmarkEnd w:id="2"/>
       <w:r>
         <w:lastRenderedPageBreak/>
@@ -2302,7 +2302,7 @@
       <w:pPr>
         <w:pStyle w:val="NadpisKapitoly"/>
       </w:pPr>
-      <w:bookmarkStart w:id="5" w:name="_Toc164678553"/>
+      <w:bookmarkStart w:id="5" w:name="_Toc164750758"/>
       <w:r>
         <w:lastRenderedPageBreak/>
         <w:t>Antivírus</w:t>
@@ -2405,7 +2405,7 @@
       <w:pPr>
         <w:pStyle w:val="PodNadpisKapitoly"/>
       </w:pPr>
-      <w:bookmarkStart w:id="6" w:name="_Toc164678554"/>
+      <w:bookmarkStart w:id="6" w:name="_Toc164750759"/>
       <w:r>
         <w:t>Úloha antivírusu</w:t>
       </w:r>
@@ -2461,7 +2461,7 @@
       <w:pPr>
         <w:pStyle w:val="NadpisKapitoly"/>
       </w:pPr>
-      <w:bookmarkStart w:id="7" w:name="_Toc164678555"/>
+      <w:bookmarkStart w:id="7" w:name="_Toc164750760"/>
       <w:r>
         <w:lastRenderedPageBreak/>
         <w:t>Hrozby</w:t>
@@ -2541,7 +2541,7 @@
           <w:color w:val="000000" w:themeColor="text1"/>
         </w:rPr>
       </w:pPr>
-      <w:bookmarkStart w:id="8" w:name="_Toc164678556"/>
+      <w:bookmarkStart w:id="8" w:name="_Toc164750761"/>
       <w:r>
         <w:rPr>
           <w:color w:val="000000" w:themeColor="text1"/>
@@ -2606,7 +2606,7 @@
           <w:color w:val="000000" w:themeColor="text1"/>
         </w:rPr>
       </w:pPr>
-      <w:bookmarkStart w:id="9" w:name="_Toc164678557"/>
+      <w:bookmarkStart w:id="9" w:name="_Toc164750762"/>
       <w:r>
         <w:rPr>
           <w:color w:val="000000" w:themeColor="text1"/>
@@ -2694,7 +2694,7 @@
       <w:pPr>
         <w:pStyle w:val="PodNadpisKapitoly"/>
       </w:pPr>
-      <w:bookmarkStart w:id="10" w:name="_Toc164678558"/>
+      <w:bookmarkStart w:id="10" w:name="_Toc164750763"/>
       <w:r>
         <w:t>Phishing</w:t>
       </w:r>
@@ -2817,7 +2817,7 @@
           <w:color w:val="000000" w:themeColor="text1"/>
         </w:rPr>
       </w:pPr>
-      <w:bookmarkStart w:id="11" w:name="_Toc164678559"/>
+      <w:bookmarkStart w:id="11" w:name="_Toc164750764"/>
       <w:r>
         <w:rPr>
           <w:color w:val="000000" w:themeColor="text1"/>
@@ -4188,7 +4188,7 @@
       <w:pPr>
         <w:pStyle w:val="PodNadpisKapitoly"/>
       </w:pPr>
-      <w:bookmarkStart w:id="12" w:name="_Toc164678560"/>
+      <w:bookmarkStart w:id="12" w:name="_Toc164750765"/>
       <w:r>
         <w:t>Začiatok</w:t>
       </w:r>
@@ -4212,7 +4212,7 @@
       <w:pPr>
         <w:pStyle w:val="PodNadpisKapitoly"/>
       </w:pPr>
-      <w:bookmarkStart w:id="13" w:name="_Toc164678561"/>
+      <w:bookmarkStart w:id="13" w:name="_Toc164750766"/>
       <w:r>
         <w:t>Hľadanie potrebných materiálov</w:t>
       </w:r>
@@ -4251,7 +4251,7 @@
       <w:pPr>
         <w:pStyle w:val="NadpisKapitoly"/>
       </w:pPr>
-      <w:bookmarkStart w:id="14" w:name="_Toc164678562"/>
+      <w:bookmarkStart w:id="14" w:name="_Toc164750767"/>
       <w:r>
         <w:lastRenderedPageBreak/>
         <w:t>Špecifikácia produktu</w:t>
@@ -4273,7 +4273,7 @@
       <w:pPr>
         <w:pStyle w:val="PodNadpisKapitoly"/>
       </w:pPr>
-      <w:bookmarkStart w:id="15" w:name="_Toc164678563"/>
+      <w:bookmarkStart w:id="15" w:name="_Toc164750768"/>
       <w:r>
         <w:t>Dizajn a rozloženie</w:t>
       </w:r>
@@ -5854,7 +5854,7 @@
           <w:lang w:val="en-US"/>
         </w:rPr>
       </w:pPr>
-      <w:bookmarkStart w:id="16" w:name="_Toc164678564"/>
+      <w:bookmarkStart w:id="16" w:name="_Toc164750769"/>
       <w:r>
         <w:rPr>
           <w:lang w:val="en-US"/>
@@ -6669,7 +6669,7 @@
           <w:lang w:val="en-US"/>
         </w:rPr>
       </w:pPr>
-      <w:bookmarkStart w:id="17" w:name="_Toc164678565"/>
+      <w:bookmarkStart w:id="17" w:name="_Toc164750770"/>
       <w:proofErr w:type="spellStart"/>
       <w:r>
         <w:rPr>
@@ -7960,7 +7960,7 @@
           <w:lang w:val="en-US"/>
         </w:rPr>
       </w:pPr>
-      <w:bookmarkStart w:id="18" w:name="_Toc164678566"/>
+      <w:bookmarkStart w:id="18" w:name="_Toc164750771"/>
       <w:proofErr w:type="spellStart"/>
       <w:r>
         <w:rPr>
@@ -7996,14 +7996,2395 @@
         <w:rPr>
           <w:lang w:val="en-US"/>
         </w:rPr>
-        <w:t>Nieco 123</w:t>
+        <w:t xml:space="preserve">V </w:t>
+      </w:r>
+      <w:proofErr w:type="spellStart"/>
+      <w:r>
+        <w:rPr>
+          <w:lang w:val="en-US"/>
+        </w:rPr>
+        <w:t>mojej</w:t>
+      </w:r>
+      <w:proofErr w:type="spellEnd"/>
+      <w:r>
+        <w:rPr>
+          <w:lang w:val="en-US"/>
+        </w:rPr>
+        <w:t xml:space="preserve"> </w:t>
+      </w:r>
+      <w:proofErr w:type="spellStart"/>
+      <w:r>
+        <w:rPr>
+          <w:lang w:val="en-US"/>
+        </w:rPr>
+        <w:t>prezentácii</w:t>
+      </w:r>
+      <w:proofErr w:type="spellEnd"/>
+      <w:r>
+        <w:rPr>
+          <w:lang w:val="en-US"/>
+        </w:rPr>
+        <w:t xml:space="preserve"> </w:t>
+      </w:r>
+      <w:proofErr w:type="spellStart"/>
+      <w:r>
+        <w:rPr>
+          <w:lang w:val="en-US"/>
+        </w:rPr>
+        <w:t>som</w:t>
+      </w:r>
+      <w:proofErr w:type="spellEnd"/>
+      <w:r>
+        <w:rPr>
+          <w:lang w:val="en-US"/>
+        </w:rPr>
+        <w:t xml:space="preserve"> </w:t>
+      </w:r>
+      <w:proofErr w:type="spellStart"/>
+      <w:r>
+        <w:rPr>
+          <w:lang w:val="en-US"/>
+        </w:rPr>
+        <w:t>zahrnul</w:t>
+      </w:r>
+      <w:proofErr w:type="spellEnd"/>
+      <w:r>
+        <w:rPr>
+          <w:lang w:val="en-US"/>
+        </w:rPr>
+        <w:t xml:space="preserve"> </w:t>
+      </w:r>
+      <w:proofErr w:type="spellStart"/>
+      <w:r>
+        <w:rPr>
+          <w:lang w:val="en-US"/>
+        </w:rPr>
+        <w:t>niekoľko</w:t>
+      </w:r>
+      <w:proofErr w:type="spellEnd"/>
+      <w:r>
+        <w:rPr>
+          <w:lang w:val="en-US"/>
+        </w:rPr>
+        <w:t xml:space="preserve"> </w:t>
+      </w:r>
+      <w:proofErr w:type="spellStart"/>
+      <w:r>
+        <w:rPr>
+          <w:lang w:val="en-US"/>
+        </w:rPr>
+        <w:t>dizajnových</w:t>
+      </w:r>
+      <w:proofErr w:type="spellEnd"/>
+      <w:r>
+        <w:rPr>
+          <w:lang w:val="en-US"/>
+        </w:rPr>
+        <w:t xml:space="preserve"> </w:t>
+      </w:r>
+      <w:proofErr w:type="spellStart"/>
+      <w:r>
+        <w:rPr>
+          <w:lang w:val="en-US"/>
+        </w:rPr>
+        <w:t>prvkov</w:t>
+      </w:r>
+      <w:proofErr w:type="spellEnd"/>
+      <w:r>
+        <w:rPr>
+          <w:lang w:val="en-US"/>
+        </w:rPr>
+        <w:t xml:space="preserve">, </w:t>
+      </w:r>
+      <w:proofErr w:type="spellStart"/>
+      <w:r>
+        <w:rPr>
+          <w:lang w:val="en-US"/>
+        </w:rPr>
+        <w:t>ktoré</w:t>
+      </w:r>
+      <w:proofErr w:type="spellEnd"/>
+      <w:r>
+        <w:rPr>
+          <w:lang w:val="en-US"/>
+        </w:rPr>
+        <w:t xml:space="preserve"> </w:t>
+      </w:r>
+      <w:proofErr w:type="spellStart"/>
+      <w:r>
+        <w:rPr>
+          <w:lang w:val="en-US"/>
+        </w:rPr>
+        <w:t>pomáhajú</w:t>
+      </w:r>
+      <w:proofErr w:type="spellEnd"/>
+      <w:r>
+        <w:rPr>
+          <w:lang w:val="en-US"/>
+        </w:rPr>
+        <w:t xml:space="preserve"> </w:t>
+      </w:r>
+      <w:proofErr w:type="spellStart"/>
+      <w:r>
+        <w:rPr>
+          <w:lang w:val="en-US"/>
+        </w:rPr>
+        <w:t>vizualizovať</w:t>
+      </w:r>
+      <w:proofErr w:type="spellEnd"/>
+      <w:r>
+        <w:rPr>
+          <w:lang w:val="en-US"/>
+        </w:rPr>
+        <w:t xml:space="preserve"> </w:t>
+      </w:r>
+      <w:proofErr w:type="spellStart"/>
+      <w:r>
+        <w:rPr>
+          <w:lang w:val="en-US"/>
+        </w:rPr>
+        <w:t>koncepty</w:t>
+      </w:r>
+      <w:proofErr w:type="spellEnd"/>
+      <w:r>
+        <w:rPr>
+          <w:lang w:val="en-US"/>
+        </w:rPr>
+        <w:t xml:space="preserve"> a </w:t>
+      </w:r>
+      <w:proofErr w:type="spellStart"/>
+      <w:r>
+        <w:rPr>
+          <w:lang w:val="en-US"/>
+        </w:rPr>
+        <w:t>hrozby</w:t>
+      </w:r>
+      <w:proofErr w:type="spellEnd"/>
+      <w:r>
+        <w:rPr>
+          <w:lang w:val="en-US"/>
+        </w:rPr>
+        <w:t xml:space="preserve"> v </w:t>
+      </w:r>
+      <w:proofErr w:type="spellStart"/>
+      <w:r>
+        <w:rPr>
+          <w:lang w:val="en-US"/>
+        </w:rPr>
+        <w:t>oblasti</w:t>
+      </w:r>
+      <w:proofErr w:type="spellEnd"/>
+      <w:r>
+        <w:rPr>
+          <w:lang w:val="en-US"/>
+        </w:rPr>
+        <w:t xml:space="preserve"> </w:t>
+      </w:r>
+      <w:proofErr w:type="spellStart"/>
+      <w:r>
+        <w:rPr>
+          <w:lang w:val="en-US"/>
+        </w:rPr>
+        <w:t>kybernetickej</w:t>
+      </w:r>
+      <w:proofErr w:type="spellEnd"/>
+      <w:r>
+        <w:rPr>
+          <w:lang w:val="en-US"/>
+        </w:rPr>
+        <w:t xml:space="preserve"> </w:t>
+      </w:r>
+      <w:proofErr w:type="spellStart"/>
+      <w:r>
+        <w:rPr>
+          <w:lang w:val="en-US"/>
+        </w:rPr>
+        <w:t>bezpečnosti</w:t>
+      </w:r>
+      <w:proofErr w:type="spellEnd"/>
+      <w:r>
+        <w:rPr>
+          <w:lang w:val="en-US"/>
+        </w:rPr>
+        <w:t>.</w:t>
+      </w:r>
+      <w:r>
+        <w:rPr>
+          <w:lang w:val="en-US"/>
+        </w:rPr>
+        <w:t xml:space="preserve"> </w:t>
+      </w:r>
+      <w:r>
+        <w:rPr>
+          <w:lang w:val="en-US"/>
+        </w:rPr>
+        <w:t xml:space="preserve">Do </w:t>
+      </w:r>
+      <w:proofErr w:type="spellStart"/>
+      <w:r>
+        <w:rPr>
+          <w:lang w:val="en-US"/>
+        </w:rPr>
+        <w:t>produktu</w:t>
+      </w:r>
+      <w:proofErr w:type="spellEnd"/>
+      <w:r>
+        <w:rPr>
+          <w:lang w:val="en-US"/>
+        </w:rPr>
+        <w:t xml:space="preserve"> </w:t>
+      </w:r>
+      <w:proofErr w:type="spellStart"/>
+      <w:r>
+        <w:rPr>
+          <w:lang w:val="en-US"/>
+        </w:rPr>
+        <w:t>boli</w:t>
+      </w:r>
+      <w:proofErr w:type="spellEnd"/>
+      <w:r>
+        <w:rPr>
+          <w:lang w:val="en-US"/>
+        </w:rPr>
+        <w:t xml:space="preserve"> </w:t>
+      </w:r>
+      <w:proofErr w:type="spellStart"/>
+      <w:r>
+        <w:rPr>
+          <w:lang w:val="en-US"/>
+        </w:rPr>
+        <w:t>implementované</w:t>
+      </w:r>
+      <w:proofErr w:type="spellEnd"/>
+      <w:r>
+        <w:rPr>
+          <w:lang w:val="en-US"/>
+        </w:rPr>
+        <w:t xml:space="preserve">, </w:t>
+      </w:r>
+      <w:proofErr w:type="spellStart"/>
+      <w:r>
+        <w:rPr>
+          <w:lang w:val="en-US"/>
+        </w:rPr>
+        <w:t>pretože</w:t>
+      </w:r>
+      <w:proofErr w:type="spellEnd"/>
+      <w:r>
+        <w:rPr>
+          <w:lang w:val="en-US"/>
+        </w:rPr>
+        <w:t xml:space="preserve"> </w:t>
+      </w:r>
+      <w:proofErr w:type="spellStart"/>
+      <w:r>
+        <w:rPr>
+          <w:lang w:val="en-US"/>
+        </w:rPr>
+        <w:t>si</w:t>
+      </w:r>
+      <w:proofErr w:type="spellEnd"/>
+      <w:r>
+        <w:rPr>
+          <w:lang w:val="en-US"/>
+        </w:rPr>
+        <w:t xml:space="preserve"> </w:t>
+      </w:r>
+      <w:proofErr w:type="spellStart"/>
+      <w:r>
+        <w:rPr>
+          <w:lang w:val="en-US"/>
+        </w:rPr>
+        <w:t>čitateľ</w:t>
+      </w:r>
+      <w:proofErr w:type="spellEnd"/>
+      <w:r>
+        <w:rPr>
+          <w:lang w:val="en-US"/>
+        </w:rPr>
+        <w:t xml:space="preserve"> </w:t>
+      </w:r>
+      <w:proofErr w:type="spellStart"/>
+      <w:r>
+        <w:rPr>
+          <w:lang w:val="en-US"/>
+        </w:rPr>
+        <w:t>bude</w:t>
+      </w:r>
+      <w:proofErr w:type="spellEnd"/>
+      <w:r>
+        <w:rPr>
+          <w:lang w:val="en-US"/>
+        </w:rPr>
+        <w:t xml:space="preserve"> </w:t>
+      </w:r>
+      <w:proofErr w:type="spellStart"/>
+      <w:r>
+        <w:rPr>
+          <w:lang w:val="en-US"/>
+        </w:rPr>
+        <w:t>môcť</w:t>
+      </w:r>
+      <w:proofErr w:type="spellEnd"/>
+      <w:r>
+        <w:rPr>
+          <w:lang w:val="en-US"/>
+        </w:rPr>
+        <w:t xml:space="preserve"> </w:t>
+      </w:r>
+      <w:proofErr w:type="spellStart"/>
+      <w:r>
+        <w:rPr>
+          <w:lang w:val="en-US"/>
+        </w:rPr>
+        <w:t>lepšie</w:t>
+      </w:r>
+      <w:proofErr w:type="spellEnd"/>
+      <w:r>
+        <w:rPr>
+          <w:lang w:val="en-US"/>
+        </w:rPr>
+        <w:t xml:space="preserve"> </w:t>
+      </w:r>
+      <w:proofErr w:type="spellStart"/>
+      <w:r>
+        <w:rPr>
+          <w:lang w:val="en-US"/>
+        </w:rPr>
+        <w:t>zapamätať</w:t>
+      </w:r>
+      <w:proofErr w:type="spellEnd"/>
+      <w:r>
+        <w:rPr>
+          <w:lang w:val="en-US"/>
+        </w:rPr>
+        <w:t xml:space="preserve"> </w:t>
+      </w:r>
+      <w:proofErr w:type="spellStart"/>
+      <w:r>
+        <w:rPr>
+          <w:lang w:val="en-US"/>
+        </w:rPr>
+        <w:t>danú</w:t>
+      </w:r>
+      <w:proofErr w:type="spellEnd"/>
+      <w:r>
+        <w:rPr>
+          <w:lang w:val="en-US"/>
+        </w:rPr>
+        <w:t xml:space="preserve"> </w:t>
+      </w:r>
+      <w:proofErr w:type="spellStart"/>
+      <w:r>
+        <w:rPr>
+          <w:lang w:val="en-US"/>
+        </w:rPr>
+        <w:t>tému</w:t>
+      </w:r>
+      <w:proofErr w:type="spellEnd"/>
+      <w:r>
+        <w:rPr>
+          <w:lang w:val="en-US"/>
+        </w:rPr>
+        <w:t xml:space="preserve"> </w:t>
+      </w:r>
+      <w:proofErr w:type="spellStart"/>
+      <w:r>
+        <w:rPr>
+          <w:lang w:val="en-US"/>
+        </w:rPr>
+        <w:t>aj</w:t>
+      </w:r>
+      <w:proofErr w:type="spellEnd"/>
+      <w:r>
+        <w:rPr>
+          <w:lang w:val="en-US"/>
+        </w:rPr>
+        <w:t xml:space="preserve"> </w:t>
+      </w:r>
+      <w:proofErr w:type="spellStart"/>
+      <w:r>
+        <w:rPr>
+          <w:lang w:val="en-US"/>
+        </w:rPr>
+        <w:t>pri</w:t>
+      </w:r>
+      <w:proofErr w:type="spellEnd"/>
+      <w:r>
+        <w:rPr>
+          <w:lang w:val="en-US"/>
+        </w:rPr>
+        <w:t xml:space="preserve"> </w:t>
+      </w:r>
+      <w:proofErr w:type="spellStart"/>
+      <w:r>
+        <w:rPr>
+          <w:lang w:val="en-US"/>
+        </w:rPr>
+        <w:t>pohlade</w:t>
+      </w:r>
+      <w:proofErr w:type="spellEnd"/>
+      <w:r>
+        <w:rPr>
+          <w:lang w:val="en-US"/>
+        </w:rPr>
+        <w:t xml:space="preserve"> </w:t>
+      </w:r>
+      <w:proofErr w:type="spellStart"/>
+      <w:r>
+        <w:rPr>
+          <w:lang w:val="en-US"/>
+        </w:rPr>
+        <w:t>na</w:t>
+      </w:r>
+      <w:proofErr w:type="spellEnd"/>
+      <w:r>
+        <w:rPr>
+          <w:lang w:val="en-US"/>
+        </w:rPr>
+        <w:t xml:space="preserve"> </w:t>
+      </w:r>
+      <w:proofErr w:type="spellStart"/>
+      <w:r>
+        <w:rPr>
+          <w:lang w:val="en-US"/>
+        </w:rPr>
+        <w:t>objekty</w:t>
+      </w:r>
+      <w:proofErr w:type="spellEnd"/>
+      <w:r>
+        <w:rPr>
+          <w:lang w:val="en-US"/>
+        </w:rPr>
+        <w:t xml:space="preserve">. </w:t>
+      </w:r>
+      <w:proofErr w:type="spellStart"/>
+      <w:r>
+        <w:rPr>
+          <w:lang w:val="en-US"/>
+        </w:rPr>
+        <w:t>Uľahčuje</w:t>
+      </w:r>
+      <w:proofErr w:type="spellEnd"/>
+      <w:r>
+        <w:rPr>
+          <w:lang w:val="en-US"/>
+        </w:rPr>
+        <w:t xml:space="preserve"> mu to </w:t>
+      </w:r>
+      <w:proofErr w:type="spellStart"/>
+      <w:r>
+        <w:rPr>
+          <w:lang w:val="en-US"/>
+        </w:rPr>
+        <w:t>potom</w:t>
+      </w:r>
+      <w:proofErr w:type="spellEnd"/>
+      <w:r>
+        <w:rPr>
+          <w:lang w:val="en-US"/>
+        </w:rPr>
+        <w:t xml:space="preserve"> </w:t>
+      </w:r>
+      <w:proofErr w:type="spellStart"/>
+      <w:r>
+        <w:rPr>
+          <w:lang w:val="en-US"/>
+        </w:rPr>
+        <w:t>učenie</w:t>
+      </w:r>
+      <w:proofErr w:type="spellEnd"/>
+      <w:r>
+        <w:rPr>
+          <w:lang w:val="en-US"/>
+        </w:rPr>
+        <w:t>.</w:t>
+      </w:r>
+      <w:r>
+        <w:rPr>
+          <w:lang w:val="en-US"/>
+        </w:rPr>
+        <w:t xml:space="preserve"> </w:t>
+      </w:r>
+      <w:proofErr w:type="spellStart"/>
+      <w:r>
+        <w:rPr>
+          <w:lang w:val="en-US"/>
+        </w:rPr>
+        <w:t>Prvým</w:t>
+      </w:r>
+      <w:proofErr w:type="spellEnd"/>
+      <w:r>
+        <w:rPr>
+          <w:lang w:val="en-US"/>
+        </w:rPr>
+        <w:t xml:space="preserve"> </w:t>
+      </w:r>
+      <w:proofErr w:type="spellStart"/>
+      <w:r>
+        <w:rPr>
+          <w:lang w:val="en-US"/>
+        </w:rPr>
+        <w:t>dizajnovým</w:t>
+      </w:r>
+      <w:proofErr w:type="spellEnd"/>
+      <w:r>
+        <w:rPr>
+          <w:lang w:val="en-US"/>
+        </w:rPr>
+        <w:t xml:space="preserve"> </w:t>
+      </w:r>
+      <w:proofErr w:type="spellStart"/>
+      <w:r>
+        <w:rPr>
+          <w:lang w:val="en-US"/>
+        </w:rPr>
+        <w:t>prvkom</w:t>
+      </w:r>
+      <w:proofErr w:type="spellEnd"/>
+      <w:r>
+        <w:rPr>
+          <w:lang w:val="en-US"/>
+        </w:rPr>
+        <w:t xml:space="preserve"> je </w:t>
+      </w:r>
+      <w:proofErr w:type="spellStart"/>
+      <w:r>
+        <w:rPr>
+          <w:lang w:val="en-US"/>
+        </w:rPr>
+        <w:t>oranžová</w:t>
+      </w:r>
+      <w:proofErr w:type="spellEnd"/>
+      <w:r>
+        <w:rPr>
+          <w:lang w:val="en-US"/>
+        </w:rPr>
+        <w:t xml:space="preserve"> </w:t>
+      </w:r>
+      <w:proofErr w:type="spellStart"/>
+      <w:r>
+        <w:rPr>
+          <w:lang w:val="en-US"/>
+        </w:rPr>
+        <w:t>ryba</w:t>
+      </w:r>
+      <w:proofErr w:type="spellEnd"/>
+      <w:r>
+        <w:rPr>
+          <w:lang w:val="en-US"/>
+        </w:rPr>
+        <w:t xml:space="preserve">, </w:t>
+      </w:r>
+      <w:proofErr w:type="spellStart"/>
+      <w:r>
+        <w:rPr>
+          <w:lang w:val="en-US"/>
+        </w:rPr>
+        <w:t>ktorá</w:t>
+      </w:r>
+      <w:proofErr w:type="spellEnd"/>
+      <w:r>
+        <w:rPr>
+          <w:lang w:val="en-US"/>
+        </w:rPr>
+        <w:t xml:space="preserve"> </w:t>
+      </w:r>
+      <w:proofErr w:type="spellStart"/>
+      <w:r>
+        <w:rPr>
+          <w:lang w:val="en-US"/>
+        </w:rPr>
+        <w:t>symbolizuje</w:t>
+      </w:r>
+      <w:proofErr w:type="spellEnd"/>
+      <w:r>
+        <w:rPr>
+          <w:lang w:val="en-US"/>
+        </w:rPr>
+        <w:t xml:space="preserve"> phishing. </w:t>
+      </w:r>
+      <w:proofErr w:type="spellStart"/>
+      <w:r>
+        <w:rPr>
+          <w:lang w:val="en-US"/>
+        </w:rPr>
+        <w:t>Tento</w:t>
+      </w:r>
+      <w:proofErr w:type="spellEnd"/>
+      <w:r>
+        <w:rPr>
+          <w:lang w:val="en-US"/>
+        </w:rPr>
+        <w:t xml:space="preserve"> 3D </w:t>
+      </w:r>
+      <w:proofErr w:type="spellStart"/>
+      <w:r>
+        <w:rPr>
+          <w:lang w:val="en-US"/>
+        </w:rPr>
+        <w:t>objekt</w:t>
+      </w:r>
+      <w:proofErr w:type="spellEnd"/>
+      <w:r>
+        <w:rPr>
+          <w:lang w:val="en-US"/>
+        </w:rPr>
+        <w:t xml:space="preserve"> </w:t>
+      </w:r>
+      <w:proofErr w:type="spellStart"/>
+      <w:r>
+        <w:rPr>
+          <w:lang w:val="en-US"/>
+        </w:rPr>
+        <w:t>predstavuje</w:t>
+      </w:r>
+      <w:proofErr w:type="spellEnd"/>
+      <w:r>
+        <w:rPr>
+          <w:lang w:val="en-US"/>
+        </w:rPr>
+        <w:t xml:space="preserve">, </w:t>
+      </w:r>
+      <w:proofErr w:type="spellStart"/>
+      <w:r>
+        <w:rPr>
+          <w:lang w:val="en-US"/>
+        </w:rPr>
+        <w:t>ako</w:t>
+      </w:r>
+      <w:proofErr w:type="spellEnd"/>
+      <w:r>
+        <w:rPr>
+          <w:lang w:val="en-US"/>
+        </w:rPr>
+        <w:t xml:space="preserve"> </w:t>
+      </w:r>
+      <w:proofErr w:type="spellStart"/>
+      <w:r>
+        <w:rPr>
+          <w:lang w:val="en-US"/>
+        </w:rPr>
+        <w:t>rýchlo</w:t>
+      </w:r>
+      <w:proofErr w:type="spellEnd"/>
+      <w:r>
+        <w:rPr>
+          <w:lang w:val="en-US"/>
+        </w:rPr>
+        <w:t xml:space="preserve"> </w:t>
+      </w:r>
+      <w:proofErr w:type="spellStart"/>
+      <w:r>
+        <w:rPr>
+          <w:lang w:val="en-US"/>
+        </w:rPr>
+        <w:t>sa</w:t>
+      </w:r>
+      <w:proofErr w:type="spellEnd"/>
+      <w:r>
+        <w:rPr>
+          <w:lang w:val="en-US"/>
+        </w:rPr>
+        <w:t xml:space="preserve"> </w:t>
+      </w:r>
+      <w:proofErr w:type="spellStart"/>
+      <w:r>
+        <w:rPr>
+          <w:lang w:val="en-US"/>
+        </w:rPr>
+        <w:t>človek</w:t>
+      </w:r>
+      <w:proofErr w:type="spellEnd"/>
+      <w:r>
+        <w:rPr>
+          <w:lang w:val="en-US"/>
+        </w:rPr>
+        <w:t xml:space="preserve"> </w:t>
+      </w:r>
+      <w:proofErr w:type="spellStart"/>
+      <w:r>
+        <w:rPr>
+          <w:lang w:val="en-US"/>
+        </w:rPr>
+        <w:t>môže</w:t>
+      </w:r>
+      <w:proofErr w:type="spellEnd"/>
+      <w:r>
+        <w:rPr>
+          <w:lang w:val="en-US"/>
+        </w:rPr>
+        <w:t xml:space="preserve"> </w:t>
+      </w:r>
+      <w:proofErr w:type="spellStart"/>
+      <w:r>
+        <w:rPr>
+          <w:lang w:val="en-US"/>
+        </w:rPr>
+        <w:t>stať</w:t>
+      </w:r>
+      <w:proofErr w:type="spellEnd"/>
+      <w:r>
+        <w:rPr>
+          <w:lang w:val="en-US"/>
+        </w:rPr>
+        <w:t xml:space="preserve"> </w:t>
+      </w:r>
+      <w:proofErr w:type="spellStart"/>
+      <w:r>
+        <w:rPr>
+          <w:lang w:val="en-US"/>
+        </w:rPr>
+        <w:t>obeťou</w:t>
+      </w:r>
+      <w:proofErr w:type="spellEnd"/>
+      <w:r>
+        <w:rPr>
+          <w:lang w:val="en-US"/>
+        </w:rPr>
+        <w:t xml:space="preserve"> </w:t>
+      </w:r>
+      <w:proofErr w:type="spellStart"/>
+      <w:r>
+        <w:rPr>
+          <w:lang w:val="en-US"/>
+        </w:rPr>
+        <w:t>útoku</w:t>
+      </w:r>
+      <w:proofErr w:type="spellEnd"/>
+      <w:r>
+        <w:rPr>
+          <w:lang w:val="en-US"/>
+        </w:rPr>
+        <w:t xml:space="preserve"> </w:t>
+      </w:r>
+      <w:proofErr w:type="spellStart"/>
+      <w:r>
+        <w:rPr>
+          <w:lang w:val="en-US"/>
+        </w:rPr>
+        <w:t>phishingu</w:t>
+      </w:r>
+      <w:proofErr w:type="spellEnd"/>
+      <w:r>
+        <w:rPr>
+          <w:lang w:val="en-US"/>
+        </w:rPr>
+        <w:t xml:space="preserve"> </w:t>
+      </w:r>
+      <w:proofErr w:type="gramStart"/>
+      <w:r>
+        <w:rPr>
+          <w:lang w:val="en-US"/>
+        </w:rPr>
+        <w:t>a</w:t>
+      </w:r>
+      <w:proofErr w:type="gramEnd"/>
+      <w:r>
+        <w:rPr>
+          <w:lang w:val="en-US"/>
+        </w:rPr>
+        <w:t xml:space="preserve"> </w:t>
+      </w:r>
+      <w:proofErr w:type="spellStart"/>
+      <w:r>
+        <w:rPr>
+          <w:lang w:val="en-US"/>
+        </w:rPr>
+        <w:t>ako</w:t>
+      </w:r>
+      <w:proofErr w:type="spellEnd"/>
+      <w:r>
+        <w:rPr>
+          <w:lang w:val="en-US"/>
+        </w:rPr>
+        <w:t xml:space="preserve"> </w:t>
+      </w:r>
+      <w:proofErr w:type="spellStart"/>
+      <w:r>
+        <w:rPr>
+          <w:lang w:val="en-US"/>
+        </w:rPr>
+        <w:t>ľahko</w:t>
+      </w:r>
+      <w:proofErr w:type="spellEnd"/>
+      <w:r>
+        <w:rPr>
+          <w:lang w:val="en-US"/>
+        </w:rPr>
+        <w:t xml:space="preserve"> </w:t>
+      </w:r>
+      <w:proofErr w:type="spellStart"/>
+      <w:r>
+        <w:rPr>
+          <w:lang w:val="en-US"/>
+        </w:rPr>
+        <w:t>môže</w:t>
+      </w:r>
+      <w:proofErr w:type="spellEnd"/>
+      <w:r>
+        <w:rPr>
+          <w:lang w:val="en-US"/>
+        </w:rPr>
+        <w:t xml:space="preserve"> </w:t>
+      </w:r>
+      <w:proofErr w:type="spellStart"/>
+      <w:r>
+        <w:rPr>
+          <w:lang w:val="en-US"/>
+        </w:rPr>
+        <w:t>byť</w:t>
+      </w:r>
+      <w:proofErr w:type="spellEnd"/>
+      <w:r>
+        <w:rPr>
+          <w:lang w:val="en-US"/>
+        </w:rPr>
+        <w:t xml:space="preserve"> </w:t>
+      </w:r>
+      <w:proofErr w:type="spellStart"/>
+      <w:r>
+        <w:rPr>
+          <w:lang w:val="en-US"/>
+        </w:rPr>
+        <w:t>zvedený</w:t>
+      </w:r>
+      <w:proofErr w:type="spellEnd"/>
+      <w:r>
+        <w:rPr>
+          <w:lang w:val="en-US"/>
+        </w:rPr>
+        <w:t xml:space="preserve"> </w:t>
+      </w:r>
+      <w:proofErr w:type="spellStart"/>
+      <w:r>
+        <w:rPr>
+          <w:lang w:val="en-US"/>
+        </w:rPr>
+        <w:t>na</w:t>
+      </w:r>
+      <w:proofErr w:type="spellEnd"/>
+      <w:r>
+        <w:rPr>
+          <w:lang w:val="en-US"/>
+        </w:rPr>
+        <w:t xml:space="preserve"> </w:t>
+      </w:r>
+      <w:proofErr w:type="spellStart"/>
+      <w:r>
+        <w:rPr>
+          <w:lang w:val="en-US"/>
+        </w:rPr>
+        <w:t>klamné</w:t>
+      </w:r>
+      <w:proofErr w:type="spellEnd"/>
+      <w:r>
+        <w:rPr>
+          <w:lang w:val="en-US"/>
+        </w:rPr>
+        <w:t xml:space="preserve"> </w:t>
+      </w:r>
+      <w:proofErr w:type="spellStart"/>
+      <w:r>
+        <w:rPr>
+          <w:lang w:val="en-US"/>
+        </w:rPr>
+        <w:t>správy</w:t>
+      </w:r>
+      <w:proofErr w:type="spellEnd"/>
+      <w:r>
+        <w:rPr>
+          <w:lang w:val="en-US"/>
+        </w:rPr>
+        <w:t xml:space="preserve"> a </w:t>
+      </w:r>
+      <w:proofErr w:type="spellStart"/>
+      <w:r>
+        <w:rPr>
+          <w:lang w:val="en-US"/>
+        </w:rPr>
+        <w:t>podvodné</w:t>
+      </w:r>
+      <w:proofErr w:type="spellEnd"/>
+      <w:r>
+        <w:rPr>
+          <w:lang w:val="en-US"/>
+        </w:rPr>
+        <w:t xml:space="preserve"> </w:t>
+      </w:r>
+      <w:proofErr w:type="spellStart"/>
+      <w:r>
+        <w:rPr>
+          <w:lang w:val="en-US"/>
+        </w:rPr>
+        <w:t>požiadavky</w:t>
+      </w:r>
+      <w:proofErr w:type="spellEnd"/>
+      <w:r>
+        <w:rPr>
+          <w:lang w:val="en-US"/>
+        </w:rPr>
+        <w:t xml:space="preserve">. Ryba je </w:t>
+      </w:r>
+      <w:proofErr w:type="spellStart"/>
+      <w:r>
+        <w:rPr>
+          <w:lang w:val="en-US"/>
+        </w:rPr>
+        <w:t>výrazná</w:t>
+      </w:r>
+      <w:proofErr w:type="spellEnd"/>
+      <w:r>
+        <w:rPr>
+          <w:lang w:val="en-US"/>
+        </w:rPr>
+        <w:t xml:space="preserve"> a </w:t>
+      </w:r>
+      <w:proofErr w:type="spellStart"/>
+      <w:r>
+        <w:rPr>
+          <w:lang w:val="en-US"/>
+        </w:rPr>
+        <w:t>zaujímavá</w:t>
+      </w:r>
+      <w:proofErr w:type="spellEnd"/>
+      <w:r>
+        <w:rPr>
+          <w:lang w:val="en-US"/>
+        </w:rPr>
+        <w:t xml:space="preserve">, </w:t>
+      </w:r>
+      <w:proofErr w:type="spellStart"/>
+      <w:r>
+        <w:rPr>
+          <w:lang w:val="en-US"/>
+        </w:rPr>
+        <w:t>čo</w:t>
+      </w:r>
+      <w:proofErr w:type="spellEnd"/>
+      <w:r>
+        <w:rPr>
+          <w:lang w:val="en-US"/>
+        </w:rPr>
+        <w:t xml:space="preserve"> </w:t>
+      </w:r>
+      <w:proofErr w:type="spellStart"/>
+      <w:r>
+        <w:rPr>
+          <w:lang w:val="en-US"/>
+        </w:rPr>
+        <w:t>pomáha</w:t>
+      </w:r>
+      <w:proofErr w:type="spellEnd"/>
+      <w:r>
+        <w:rPr>
+          <w:lang w:val="en-US"/>
+        </w:rPr>
+        <w:t xml:space="preserve"> </w:t>
+      </w:r>
+      <w:proofErr w:type="spellStart"/>
+      <w:r>
+        <w:rPr>
+          <w:lang w:val="en-US"/>
+        </w:rPr>
+        <w:t>upútať</w:t>
+      </w:r>
+      <w:proofErr w:type="spellEnd"/>
+      <w:r>
+        <w:rPr>
+          <w:lang w:val="en-US"/>
+        </w:rPr>
+        <w:t xml:space="preserve"> </w:t>
+      </w:r>
+      <w:proofErr w:type="spellStart"/>
+      <w:r>
+        <w:rPr>
+          <w:lang w:val="en-US"/>
+        </w:rPr>
+        <w:t>pozornosť</w:t>
+      </w:r>
+      <w:proofErr w:type="spellEnd"/>
+      <w:r>
+        <w:rPr>
+          <w:lang w:val="en-US"/>
+        </w:rPr>
+        <w:t xml:space="preserve"> </w:t>
+      </w:r>
+      <w:proofErr w:type="spellStart"/>
+      <w:r>
+        <w:rPr>
+          <w:lang w:val="en-US"/>
+        </w:rPr>
+        <w:t>divákov</w:t>
+      </w:r>
+      <w:proofErr w:type="spellEnd"/>
+      <w:r>
+        <w:rPr>
+          <w:lang w:val="en-US"/>
+        </w:rPr>
+        <w:t xml:space="preserve"> a </w:t>
+      </w:r>
+      <w:proofErr w:type="spellStart"/>
+      <w:r>
+        <w:rPr>
+          <w:lang w:val="en-US"/>
+        </w:rPr>
+        <w:t>zdôrazniť</w:t>
+      </w:r>
+      <w:proofErr w:type="spellEnd"/>
+      <w:r>
+        <w:rPr>
+          <w:lang w:val="en-US"/>
+        </w:rPr>
+        <w:t xml:space="preserve"> </w:t>
+      </w:r>
+      <w:proofErr w:type="spellStart"/>
+      <w:r>
+        <w:rPr>
+          <w:lang w:val="en-US"/>
+        </w:rPr>
+        <w:t>vážnosť</w:t>
+      </w:r>
+      <w:proofErr w:type="spellEnd"/>
+      <w:r>
+        <w:rPr>
+          <w:lang w:val="en-US"/>
+        </w:rPr>
+        <w:t xml:space="preserve"> </w:t>
+      </w:r>
+      <w:proofErr w:type="spellStart"/>
+      <w:r>
+        <w:rPr>
+          <w:lang w:val="en-US"/>
+        </w:rPr>
+        <w:t>tohto</w:t>
+      </w:r>
+      <w:proofErr w:type="spellEnd"/>
+      <w:r>
+        <w:rPr>
+          <w:lang w:val="en-US"/>
+        </w:rPr>
+        <w:t xml:space="preserve"> </w:t>
+      </w:r>
+      <w:proofErr w:type="spellStart"/>
+      <w:r>
+        <w:rPr>
+          <w:lang w:val="en-US"/>
+        </w:rPr>
+        <w:t>typu</w:t>
+      </w:r>
+      <w:proofErr w:type="spellEnd"/>
+      <w:r>
+        <w:rPr>
+          <w:lang w:val="en-US"/>
+        </w:rPr>
+        <w:t xml:space="preserve"> </w:t>
+      </w:r>
+      <w:proofErr w:type="spellStart"/>
+      <w:r>
+        <w:rPr>
+          <w:lang w:val="en-US"/>
+        </w:rPr>
+        <w:t>kybernetického</w:t>
+      </w:r>
+      <w:proofErr w:type="spellEnd"/>
+      <w:r>
+        <w:rPr>
+          <w:lang w:val="en-US"/>
+        </w:rPr>
+        <w:t xml:space="preserve"> </w:t>
+      </w:r>
+      <w:proofErr w:type="spellStart"/>
+      <w:r>
+        <w:rPr>
+          <w:lang w:val="en-US"/>
+        </w:rPr>
+        <w:t>útoku</w:t>
+      </w:r>
+      <w:proofErr w:type="spellEnd"/>
+      <w:r>
+        <w:rPr>
+          <w:lang w:val="en-US"/>
+        </w:rPr>
+        <w:t>.</w:t>
+      </w:r>
+      <w:r>
+        <w:rPr>
+          <w:lang w:val="en-US"/>
+        </w:rPr>
+        <w:t xml:space="preserve"> </w:t>
+      </w:r>
+      <w:proofErr w:type="spellStart"/>
+      <w:r>
+        <w:rPr>
+          <w:lang w:val="en-US"/>
+        </w:rPr>
+        <w:t>Ďalším</w:t>
+      </w:r>
+      <w:proofErr w:type="spellEnd"/>
+      <w:r>
+        <w:rPr>
+          <w:lang w:val="en-US"/>
+        </w:rPr>
+        <w:t xml:space="preserve"> </w:t>
+      </w:r>
+      <w:proofErr w:type="spellStart"/>
+      <w:r>
+        <w:rPr>
+          <w:lang w:val="en-US"/>
+        </w:rPr>
+        <w:t>dizajnovým</w:t>
+      </w:r>
+      <w:proofErr w:type="spellEnd"/>
+      <w:r>
+        <w:rPr>
+          <w:lang w:val="en-US"/>
+        </w:rPr>
+        <w:t xml:space="preserve"> </w:t>
+      </w:r>
+      <w:proofErr w:type="spellStart"/>
+      <w:r>
+        <w:rPr>
+          <w:lang w:val="en-US"/>
+        </w:rPr>
+        <w:t>prvkom</w:t>
+      </w:r>
+      <w:proofErr w:type="spellEnd"/>
+      <w:r>
+        <w:rPr>
+          <w:lang w:val="en-US"/>
+        </w:rPr>
+        <w:t xml:space="preserve"> je </w:t>
+      </w:r>
+      <w:proofErr w:type="spellStart"/>
+      <w:r>
+        <w:rPr>
+          <w:lang w:val="en-US"/>
+        </w:rPr>
+        <w:t>modré</w:t>
+      </w:r>
+      <w:proofErr w:type="spellEnd"/>
+      <w:r>
+        <w:rPr>
+          <w:lang w:val="en-US"/>
+        </w:rPr>
+        <w:t xml:space="preserve"> </w:t>
+      </w:r>
+      <w:proofErr w:type="spellStart"/>
+      <w:r>
+        <w:rPr>
+          <w:lang w:val="en-US"/>
+        </w:rPr>
+        <w:t>oko</w:t>
+      </w:r>
+      <w:proofErr w:type="spellEnd"/>
+      <w:r>
+        <w:rPr>
+          <w:lang w:val="en-US"/>
+        </w:rPr>
+        <w:t xml:space="preserve">, </w:t>
+      </w:r>
+      <w:proofErr w:type="spellStart"/>
+      <w:r>
+        <w:rPr>
+          <w:lang w:val="en-US"/>
+        </w:rPr>
+        <w:t>ktoré</w:t>
+      </w:r>
+      <w:proofErr w:type="spellEnd"/>
+      <w:r>
+        <w:rPr>
+          <w:lang w:val="en-US"/>
+        </w:rPr>
+        <w:t xml:space="preserve"> </w:t>
+      </w:r>
+      <w:proofErr w:type="spellStart"/>
+      <w:r>
+        <w:rPr>
+          <w:lang w:val="en-US"/>
+        </w:rPr>
+        <w:t>reprezentuje</w:t>
+      </w:r>
+      <w:proofErr w:type="spellEnd"/>
+      <w:r>
+        <w:rPr>
+          <w:lang w:val="en-US"/>
+        </w:rPr>
+        <w:t xml:space="preserve"> spyware. </w:t>
+      </w:r>
+      <w:proofErr w:type="spellStart"/>
+      <w:r>
+        <w:rPr>
+          <w:lang w:val="en-US"/>
+        </w:rPr>
+        <w:t>Tento</w:t>
+      </w:r>
+      <w:proofErr w:type="spellEnd"/>
+      <w:r>
+        <w:rPr>
+          <w:lang w:val="en-US"/>
+        </w:rPr>
+        <w:t xml:space="preserve"> symbol </w:t>
+      </w:r>
+      <w:proofErr w:type="spellStart"/>
+      <w:r>
+        <w:rPr>
+          <w:lang w:val="en-US"/>
+        </w:rPr>
+        <w:t>zdôrazňuje</w:t>
+      </w:r>
+      <w:proofErr w:type="spellEnd"/>
+      <w:r>
+        <w:rPr>
+          <w:lang w:val="en-US"/>
+        </w:rPr>
+        <w:t xml:space="preserve">, </w:t>
+      </w:r>
+      <w:proofErr w:type="spellStart"/>
+      <w:r>
+        <w:rPr>
+          <w:lang w:val="en-US"/>
+        </w:rPr>
+        <w:t>že</w:t>
+      </w:r>
+      <w:proofErr w:type="spellEnd"/>
+      <w:r>
+        <w:rPr>
+          <w:lang w:val="en-US"/>
+        </w:rPr>
+        <w:t xml:space="preserve"> </w:t>
+      </w:r>
+      <w:proofErr w:type="spellStart"/>
+      <w:r>
+        <w:rPr>
+          <w:lang w:val="en-US"/>
+        </w:rPr>
+        <w:t>používateľ</w:t>
+      </w:r>
+      <w:proofErr w:type="spellEnd"/>
+      <w:r>
+        <w:rPr>
+          <w:lang w:val="en-US"/>
+        </w:rPr>
+        <w:t xml:space="preserve"> je pod </w:t>
+      </w:r>
+      <w:proofErr w:type="spellStart"/>
+      <w:r>
+        <w:rPr>
+          <w:lang w:val="en-US"/>
+        </w:rPr>
+        <w:t>dohľadom</w:t>
+      </w:r>
+      <w:proofErr w:type="spellEnd"/>
+      <w:r>
+        <w:rPr>
+          <w:lang w:val="en-US"/>
+        </w:rPr>
+        <w:t xml:space="preserve"> </w:t>
+      </w:r>
+      <w:proofErr w:type="spellStart"/>
+      <w:r>
+        <w:rPr>
+          <w:lang w:val="en-US"/>
+        </w:rPr>
+        <w:t>pri</w:t>
+      </w:r>
+      <w:proofErr w:type="spellEnd"/>
+      <w:r>
+        <w:rPr>
+          <w:lang w:val="en-US"/>
+        </w:rPr>
+        <w:t xml:space="preserve"> </w:t>
+      </w:r>
+      <w:proofErr w:type="spellStart"/>
+      <w:r>
+        <w:rPr>
+          <w:lang w:val="en-US"/>
+        </w:rPr>
+        <w:t>útoku</w:t>
+      </w:r>
+      <w:proofErr w:type="spellEnd"/>
+      <w:r>
+        <w:rPr>
+          <w:lang w:val="en-US"/>
+        </w:rPr>
+        <w:t xml:space="preserve"> </w:t>
+      </w:r>
+      <w:proofErr w:type="spellStart"/>
+      <w:r>
+        <w:rPr>
+          <w:lang w:val="en-US"/>
+        </w:rPr>
+        <w:t>spywareu</w:t>
+      </w:r>
+      <w:proofErr w:type="spellEnd"/>
+      <w:r>
+        <w:rPr>
+          <w:lang w:val="en-US"/>
+        </w:rPr>
+        <w:t xml:space="preserve">. Oko </w:t>
+      </w:r>
+      <w:proofErr w:type="spellStart"/>
+      <w:r>
+        <w:rPr>
+          <w:lang w:val="en-US"/>
+        </w:rPr>
+        <w:t>evokuje</w:t>
+      </w:r>
+      <w:proofErr w:type="spellEnd"/>
+      <w:r>
+        <w:rPr>
+          <w:lang w:val="en-US"/>
+        </w:rPr>
+        <w:t xml:space="preserve"> </w:t>
+      </w:r>
+      <w:proofErr w:type="spellStart"/>
+      <w:r>
+        <w:rPr>
+          <w:lang w:val="en-US"/>
+        </w:rPr>
+        <w:t>pocit</w:t>
+      </w:r>
+      <w:proofErr w:type="spellEnd"/>
+      <w:r>
+        <w:rPr>
+          <w:lang w:val="en-US"/>
+        </w:rPr>
+        <w:t xml:space="preserve"> </w:t>
+      </w:r>
+      <w:proofErr w:type="spellStart"/>
+      <w:r>
+        <w:rPr>
+          <w:lang w:val="en-US"/>
+        </w:rPr>
+        <w:t>sledovania</w:t>
+      </w:r>
+      <w:proofErr w:type="spellEnd"/>
+      <w:r>
+        <w:rPr>
+          <w:lang w:val="en-US"/>
+        </w:rPr>
+        <w:t xml:space="preserve"> </w:t>
+      </w:r>
+      <w:proofErr w:type="gramStart"/>
+      <w:r>
+        <w:rPr>
+          <w:lang w:val="en-US"/>
+        </w:rPr>
+        <w:t>a</w:t>
+      </w:r>
+      <w:proofErr w:type="gramEnd"/>
+      <w:r>
+        <w:rPr>
+          <w:lang w:val="en-US"/>
+        </w:rPr>
+        <w:t xml:space="preserve"> </w:t>
+      </w:r>
+      <w:proofErr w:type="spellStart"/>
+      <w:r>
+        <w:rPr>
+          <w:lang w:val="en-US"/>
+        </w:rPr>
+        <w:t>invázie</w:t>
+      </w:r>
+      <w:proofErr w:type="spellEnd"/>
+      <w:r>
+        <w:rPr>
+          <w:lang w:val="en-US"/>
+        </w:rPr>
+        <w:t xml:space="preserve"> do </w:t>
+      </w:r>
+      <w:proofErr w:type="spellStart"/>
+      <w:r>
+        <w:rPr>
+          <w:lang w:val="en-US"/>
+        </w:rPr>
+        <w:t>súkromia</w:t>
+      </w:r>
+      <w:proofErr w:type="spellEnd"/>
+      <w:r>
+        <w:rPr>
+          <w:lang w:val="en-US"/>
+        </w:rPr>
+        <w:t xml:space="preserve">, </w:t>
+      </w:r>
+      <w:proofErr w:type="spellStart"/>
+      <w:r>
+        <w:rPr>
+          <w:lang w:val="en-US"/>
+        </w:rPr>
+        <w:t>čím</w:t>
+      </w:r>
+      <w:proofErr w:type="spellEnd"/>
+      <w:r>
+        <w:rPr>
+          <w:lang w:val="en-US"/>
+        </w:rPr>
+        <w:t xml:space="preserve"> </w:t>
+      </w:r>
+      <w:proofErr w:type="spellStart"/>
+      <w:r>
+        <w:rPr>
+          <w:lang w:val="en-US"/>
+        </w:rPr>
+        <w:t>vizuálne</w:t>
+      </w:r>
+      <w:proofErr w:type="spellEnd"/>
+      <w:r>
+        <w:rPr>
+          <w:lang w:val="en-US"/>
+        </w:rPr>
+        <w:t xml:space="preserve"> </w:t>
+      </w:r>
+      <w:proofErr w:type="spellStart"/>
+      <w:r>
+        <w:rPr>
+          <w:lang w:val="en-US"/>
+        </w:rPr>
+        <w:t>demonštruje</w:t>
+      </w:r>
+      <w:proofErr w:type="spellEnd"/>
+      <w:r>
+        <w:rPr>
+          <w:lang w:val="en-US"/>
+        </w:rPr>
+        <w:t xml:space="preserve"> </w:t>
+      </w:r>
+      <w:proofErr w:type="spellStart"/>
+      <w:r>
+        <w:rPr>
+          <w:lang w:val="en-US"/>
+        </w:rPr>
+        <w:t>nebezpečenstvo</w:t>
+      </w:r>
+      <w:proofErr w:type="spellEnd"/>
+      <w:r>
+        <w:rPr>
+          <w:lang w:val="en-US"/>
+        </w:rPr>
+        <w:t xml:space="preserve">, </w:t>
+      </w:r>
+      <w:proofErr w:type="spellStart"/>
+      <w:r>
+        <w:rPr>
+          <w:lang w:val="en-US"/>
+        </w:rPr>
+        <w:t>ktoré</w:t>
+      </w:r>
+      <w:proofErr w:type="spellEnd"/>
+      <w:r>
+        <w:rPr>
+          <w:lang w:val="en-US"/>
+        </w:rPr>
+        <w:t xml:space="preserve"> </w:t>
+      </w:r>
+      <w:proofErr w:type="spellStart"/>
+      <w:r>
+        <w:rPr>
+          <w:lang w:val="en-US"/>
+        </w:rPr>
+        <w:t>predstavuje</w:t>
+      </w:r>
+      <w:proofErr w:type="spellEnd"/>
+      <w:r>
+        <w:rPr>
+          <w:lang w:val="en-US"/>
+        </w:rPr>
+        <w:t xml:space="preserve"> </w:t>
+      </w:r>
+      <w:proofErr w:type="spellStart"/>
+      <w:r>
+        <w:rPr>
+          <w:lang w:val="en-US"/>
+        </w:rPr>
+        <w:t>tento</w:t>
+      </w:r>
+      <w:proofErr w:type="spellEnd"/>
+      <w:r>
+        <w:rPr>
+          <w:lang w:val="en-US"/>
+        </w:rPr>
+        <w:t xml:space="preserve"> </w:t>
+      </w:r>
+      <w:proofErr w:type="spellStart"/>
+      <w:r>
+        <w:rPr>
+          <w:lang w:val="en-US"/>
+        </w:rPr>
+        <w:t>typ</w:t>
+      </w:r>
+      <w:proofErr w:type="spellEnd"/>
+      <w:r>
+        <w:rPr>
+          <w:lang w:val="en-US"/>
+        </w:rPr>
+        <w:t xml:space="preserve"> </w:t>
+      </w:r>
+      <w:proofErr w:type="spellStart"/>
+      <w:r>
+        <w:rPr>
+          <w:lang w:val="en-US"/>
+        </w:rPr>
+        <w:t>malvéru</w:t>
+      </w:r>
+      <w:proofErr w:type="spellEnd"/>
+      <w:r>
+        <w:rPr>
+          <w:lang w:val="en-US"/>
+        </w:rPr>
+        <w:t>.</w:t>
+      </w:r>
+      <w:r>
+        <w:rPr>
+          <w:lang w:val="en-US"/>
+        </w:rPr>
+        <w:t xml:space="preserve"> </w:t>
+      </w:r>
+      <w:proofErr w:type="spellStart"/>
+      <w:r>
+        <w:rPr>
+          <w:lang w:val="en-US"/>
+        </w:rPr>
+        <w:t>Nakoniec</w:t>
+      </w:r>
+      <w:proofErr w:type="spellEnd"/>
+      <w:r>
+        <w:rPr>
+          <w:lang w:val="en-US"/>
+        </w:rPr>
+        <w:t xml:space="preserve">, </w:t>
+      </w:r>
+      <w:proofErr w:type="spellStart"/>
+      <w:r>
+        <w:rPr>
+          <w:lang w:val="en-US"/>
+        </w:rPr>
+        <w:t>na</w:t>
+      </w:r>
+      <w:proofErr w:type="spellEnd"/>
+      <w:r>
+        <w:rPr>
+          <w:lang w:val="en-US"/>
+        </w:rPr>
+        <w:t xml:space="preserve"> slide o </w:t>
+      </w:r>
+      <w:proofErr w:type="spellStart"/>
+      <w:r>
+        <w:rPr>
+          <w:lang w:val="en-US"/>
+        </w:rPr>
+        <w:t>malvéroch</w:t>
+      </w:r>
+      <w:proofErr w:type="spellEnd"/>
+      <w:r>
+        <w:rPr>
+          <w:lang w:val="en-US"/>
+        </w:rPr>
+        <w:t xml:space="preserve">, </w:t>
+      </w:r>
+      <w:proofErr w:type="spellStart"/>
+      <w:r>
+        <w:rPr>
+          <w:lang w:val="en-US"/>
+        </w:rPr>
+        <w:t>som</w:t>
+      </w:r>
+      <w:proofErr w:type="spellEnd"/>
+      <w:r>
+        <w:rPr>
+          <w:lang w:val="en-US"/>
+        </w:rPr>
+        <w:t xml:space="preserve"> </w:t>
+      </w:r>
+      <w:proofErr w:type="spellStart"/>
+      <w:r>
+        <w:rPr>
+          <w:lang w:val="en-US"/>
+        </w:rPr>
+        <w:t>zahrnul</w:t>
+      </w:r>
+      <w:proofErr w:type="spellEnd"/>
+      <w:r>
+        <w:rPr>
+          <w:lang w:val="en-US"/>
+        </w:rPr>
+        <w:t xml:space="preserve"> </w:t>
+      </w:r>
+      <w:proofErr w:type="spellStart"/>
+      <w:r>
+        <w:rPr>
+          <w:lang w:val="en-US"/>
+        </w:rPr>
+        <w:t>obraz</w:t>
+      </w:r>
+      <w:proofErr w:type="spellEnd"/>
+      <w:r>
+        <w:rPr>
+          <w:lang w:val="en-US"/>
+        </w:rPr>
+        <w:t xml:space="preserve"> </w:t>
+      </w:r>
+      <w:proofErr w:type="spellStart"/>
+      <w:r>
+        <w:rPr>
+          <w:lang w:val="en-US"/>
+        </w:rPr>
+        <w:t>vírusu</w:t>
+      </w:r>
+      <w:proofErr w:type="spellEnd"/>
+      <w:r>
+        <w:rPr>
+          <w:lang w:val="en-US"/>
+        </w:rPr>
+        <w:t xml:space="preserve"> v</w:t>
+      </w:r>
+      <w:r>
+        <w:rPr>
+          <w:lang w:val="en-US"/>
+        </w:rPr>
+        <w:t> </w:t>
+      </w:r>
+      <w:proofErr w:type="spellStart"/>
+      <w:r>
+        <w:rPr>
+          <w:lang w:val="en-US"/>
+        </w:rPr>
+        <w:t>ktor</w:t>
+      </w:r>
+      <w:proofErr w:type="spellEnd"/>
+      <w:r>
+        <w:t>ý bežne napáda</w:t>
+      </w:r>
+      <w:r>
+        <w:rPr>
+          <w:lang w:val="en-US"/>
+        </w:rPr>
+        <w:t xml:space="preserve"> </w:t>
+      </w:r>
+      <w:proofErr w:type="spellStart"/>
+      <w:r>
+        <w:rPr>
+          <w:lang w:val="en-US"/>
+        </w:rPr>
+        <w:t>ľudské</w:t>
+      </w:r>
+      <w:proofErr w:type="spellEnd"/>
+      <w:r>
+        <w:rPr>
+          <w:lang w:val="en-US"/>
+        </w:rPr>
+        <w:t xml:space="preserve"> </w:t>
+      </w:r>
+      <w:proofErr w:type="spellStart"/>
+      <w:r>
+        <w:rPr>
+          <w:lang w:val="en-US"/>
+        </w:rPr>
+        <w:t>tel</w:t>
+      </w:r>
+      <w:r>
+        <w:rPr>
+          <w:lang w:val="en-US"/>
+        </w:rPr>
+        <w:t>o</w:t>
+      </w:r>
+      <w:proofErr w:type="spellEnd"/>
+      <w:r>
+        <w:rPr>
+          <w:lang w:val="en-US"/>
+        </w:rPr>
+        <w:t xml:space="preserve">. </w:t>
+      </w:r>
+      <w:proofErr w:type="spellStart"/>
+      <w:r>
+        <w:rPr>
+          <w:lang w:val="en-US"/>
+        </w:rPr>
+        <w:t>Tento</w:t>
+      </w:r>
+      <w:proofErr w:type="spellEnd"/>
+      <w:r>
+        <w:rPr>
+          <w:lang w:val="en-US"/>
+        </w:rPr>
+        <w:t xml:space="preserve"> </w:t>
+      </w:r>
+      <w:proofErr w:type="spellStart"/>
+      <w:r>
+        <w:rPr>
+          <w:lang w:val="en-US"/>
+        </w:rPr>
+        <w:t>obraz</w:t>
+      </w:r>
+      <w:proofErr w:type="spellEnd"/>
+      <w:r>
+        <w:rPr>
+          <w:lang w:val="en-US"/>
+        </w:rPr>
+        <w:t xml:space="preserve"> </w:t>
+      </w:r>
+      <w:proofErr w:type="spellStart"/>
+      <w:r>
+        <w:rPr>
+          <w:lang w:val="en-US"/>
+        </w:rPr>
+        <w:t>ponúka</w:t>
+      </w:r>
+      <w:proofErr w:type="spellEnd"/>
+      <w:r>
+        <w:rPr>
+          <w:lang w:val="en-US"/>
+        </w:rPr>
+        <w:t xml:space="preserve"> </w:t>
+      </w:r>
+      <w:proofErr w:type="spellStart"/>
+      <w:r>
+        <w:rPr>
+          <w:lang w:val="en-US"/>
+        </w:rPr>
+        <w:t>ďalší</w:t>
+      </w:r>
+      <w:proofErr w:type="spellEnd"/>
+      <w:r>
+        <w:rPr>
+          <w:lang w:val="en-US"/>
+        </w:rPr>
+        <w:t xml:space="preserve"> </w:t>
+      </w:r>
+      <w:proofErr w:type="spellStart"/>
+      <w:r>
+        <w:rPr>
+          <w:lang w:val="en-US"/>
+        </w:rPr>
+        <w:t>spôsob</w:t>
+      </w:r>
+      <w:proofErr w:type="spellEnd"/>
+      <w:r>
+        <w:rPr>
+          <w:lang w:val="en-US"/>
+        </w:rPr>
+        <w:t xml:space="preserve">, </w:t>
+      </w:r>
+      <w:proofErr w:type="spellStart"/>
+      <w:r>
+        <w:rPr>
+          <w:lang w:val="en-US"/>
+        </w:rPr>
+        <w:t>ako</w:t>
+      </w:r>
+      <w:proofErr w:type="spellEnd"/>
+      <w:r>
+        <w:rPr>
+          <w:lang w:val="en-US"/>
+        </w:rPr>
+        <w:t xml:space="preserve"> </w:t>
+      </w:r>
+      <w:proofErr w:type="spellStart"/>
+      <w:r>
+        <w:rPr>
+          <w:lang w:val="en-US"/>
+        </w:rPr>
+        <w:t>vizualizovať</w:t>
+      </w:r>
+      <w:proofErr w:type="spellEnd"/>
+      <w:r>
+        <w:rPr>
+          <w:lang w:val="en-US"/>
+        </w:rPr>
+        <w:t xml:space="preserve"> </w:t>
+      </w:r>
+      <w:proofErr w:type="spellStart"/>
+      <w:r>
+        <w:rPr>
+          <w:lang w:val="en-US"/>
+        </w:rPr>
+        <w:t>škodlivé</w:t>
+      </w:r>
+      <w:proofErr w:type="spellEnd"/>
+      <w:r>
+        <w:rPr>
+          <w:lang w:val="en-US"/>
+        </w:rPr>
+        <w:t xml:space="preserve"> </w:t>
+      </w:r>
+      <w:proofErr w:type="spellStart"/>
+      <w:r>
+        <w:rPr>
+          <w:lang w:val="en-US"/>
+        </w:rPr>
+        <w:t>účinky</w:t>
+      </w:r>
+      <w:proofErr w:type="spellEnd"/>
+      <w:r>
+        <w:rPr>
+          <w:lang w:val="en-US"/>
+        </w:rPr>
+        <w:t xml:space="preserve"> </w:t>
+      </w:r>
+      <w:proofErr w:type="spellStart"/>
+      <w:r>
+        <w:rPr>
+          <w:lang w:val="en-US"/>
+        </w:rPr>
+        <w:t>malvéru</w:t>
+      </w:r>
+      <w:proofErr w:type="spellEnd"/>
+      <w:r>
+        <w:rPr>
+          <w:lang w:val="en-US"/>
+        </w:rPr>
+        <w:t xml:space="preserve"> </w:t>
+      </w:r>
+      <w:proofErr w:type="spellStart"/>
+      <w:r>
+        <w:rPr>
+          <w:lang w:val="en-US"/>
+        </w:rPr>
+        <w:t>na</w:t>
+      </w:r>
+      <w:proofErr w:type="spellEnd"/>
+      <w:r>
+        <w:rPr>
+          <w:lang w:val="en-US"/>
+        </w:rPr>
+        <w:t xml:space="preserve"> </w:t>
+      </w:r>
+      <w:proofErr w:type="spellStart"/>
+      <w:r>
+        <w:rPr>
+          <w:lang w:val="en-US"/>
+        </w:rPr>
+        <w:t>počítačové</w:t>
+      </w:r>
+      <w:proofErr w:type="spellEnd"/>
+      <w:r>
+        <w:rPr>
+          <w:lang w:val="en-US"/>
+        </w:rPr>
+        <w:t xml:space="preserve"> </w:t>
+      </w:r>
+      <w:proofErr w:type="spellStart"/>
+      <w:r>
+        <w:rPr>
+          <w:lang w:val="en-US"/>
+        </w:rPr>
+        <w:t>systémy</w:t>
+      </w:r>
+      <w:proofErr w:type="spellEnd"/>
+      <w:r>
+        <w:rPr>
+          <w:lang w:val="en-US"/>
+        </w:rPr>
+        <w:t xml:space="preserve">. </w:t>
+      </w:r>
+      <w:proofErr w:type="spellStart"/>
+      <w:r>
+        <w:rPr>
+          <w:lang w:val="en-US"/>
+        </w:rPr>
+        <w:t>Podobnosť</w:t>
+      </w:r>
+      <w:proofErr w:type="spellEnd"/>
+      <w:r>
+        <w:rPr>
+          <w:lang w:val="en-US"/>
+        </w:rPr>
+        <w:t xml:space="preserve"> s </w:t>
+      </w:r>
+      <w:proofErr w:type="spellStart"/>
+      <w:r>
+        <w:rPr>
+          <w:lang w:val="en-US"/>
+        </w:rPr>
+        <w:t>ľudským</w:t>
+      </w:r>
+      <w:proofErr w:type="spellEnd"/>
+      <w:r>
+        <w:rPr>
+          <w:lang w:val="en-US"/>
+        </w:rPr>
+        <w:t xml:space="preserve"> </w:t>
+      </w:r>
+      <w:proofErr w:type="spellStart"/>
+      <w:r>
+        <w:rPr>
+          <w:lang w:val="en-US"/>
+        </w:rPr>
+        <w:t>telom</w:t>
+      </w:r>
+      <w:proofErr w:type="spellEnd"/>
+      <w:r>
+        <w:rPr>
+          <w:lang w:val="en-US"/>
+        </w:rPr>
+        <w:t xml:space="preserve"> </w:t>
+      </w:r>
+      <w:proofErr w:type="spellStart"/>
+      <w:r>
+        <w:rPr>
+          <w:lang w:val="en-US"/>
+        </w:rPr>
+        <w:t>môže</w:t>
+      </w:r>
+      <w:proofErr w:type="spellEnd"/>
+      <w:r>
+        <w:rPr>
+          <w:lang w:val="en-US"/>
+        </w:rPr>
+        <w:t xml:space="preserve"> </w:t>
+      </w:r>
+      <w:proofErr w:type="spellStart"/>
+      <w:r>
+        <w:rPr>
+          <w:lang w:val="en-US"/>
+        </w:rPr>
+        <w:t>zdôrazniť</w:t>
+      </w:r>
+      <w:proofErr w:type="spellEnd"/>
+      <w:r>
+        <w:rPr>
+          <w:lang w:val="en-US"/>
+        </w:rPr>
+        <w:t xml:space="preserve"> </w:t>
+      </w:r>
+      <w:proofErr w:type="spellStart"/>
+      <w:r>
+        <w:rPr>
+          <w:lang w:val="en-US"/>
+        </w:rPr>
+        <w:t>invazívnu</w:t>
+      </w:r>
+      <w:proofErr w:type="spellEnd"/>
+      <w:r>
+        <w:rPr>
+          <w:lang w:val="en-US"/>
+        </w:rPr>
+        <w:t xml:space="preserve"> a </w:t>
+      </w:r>
+      <w:proofErr w:type="spellStart"/>
+      <w:r>
+        <w:rPr>
+          <w:lang w:val="en-US"/>
+        </w:rPr>
+        <w:t>deštruktívnu</w:t>
+      </w:r>
+      <w:proofErr w:type="spellEnd"/>
+      <w:r>
+        <w:rPr>
+          <w:lang w:val="en-US"/>
+        </w:rPr>
+        <w:t xml:space="preserve"> </w:t>
+      </w:r>
+      <w:proofErr w:type="spellStart"/>
+      <w:r>
+        <w:rPr>
+          <w:lang w:val="en-US"/>
+        </w:rPr>
+        <w:t>povahu</w:t>
+      </w:r>
+      <w:proofErr w:type="spellEnd"/>
+      <w:r>
+        <w:rPr>
+          <w:lang w:val="en-US"/>
+        </w:rPr>
+        <w:t xml:space="preserve"> </w:t>
+      </w:r>
+      <w:proofErr w:type="spellStart"/>
+      <w:r>
+        <w:rPr>
+          <w:lang w:val="en-US"/>
+        </w:rPr>
+        <w:t>malvéru</w:t>
+      </w:r>
+      <w:proofErr w:type="spellEnd"/>
+      <w:r>
+        <w:rPr>
+          <w:lang w:val="en-US"/>
+        </w:rPr>
+        <w:t xml:space="preserve"> a </w:t>
+      </w:r>
+      <w:proofErr w:type="spellStart"/>
+      <w:r>
+        <w:rPr>
+          <w:lang w:val="en-US"/>
+        </w:rPr>
+        <w:t>jeho</w:t>
+      </w:r>
+      <w:proofErr w:type="spellEnd"/>
+      <w:r>
+        <w:rPr>
+          <w:lang w:val="en-US"/>
+        </w:rPr>
+        <w:t xml:space="preserve"> </w:t>
+      </w:r>
+      <w:proofErr w:type="spellStart"/>
+      <w:r>
+        <w:rPr>
+          <w:lang w:val="en-US"/>
+        </w:rPr>
+        <w:t>schopnosť</w:t>
+      </w:r>
+      <w:proofErr w:type="spellEnd"/>
+      <w:r>
+        <w:rPr>
+          <w:lang w:val="en-US"/>
+        </w:rPr>
+        <w:t xml:space="preserve"> </w:t>
+      </w:r>
+      <w:proofErr w:type="spellStart"/>
+      <w:r>
+        <w:rPr>
+          <w:lang w:val="en-US"/>
+        </w:rPr>
+        <w:t>poškodiť</w:t>
+      </w:r>
+      <w:proofErr w:type="spellEnd"/>
+      <w:r>
+        <w:rPr>
+          <w:lang w:val="en-US"/>
+        </w:rPr>
+        <w:t xml:space="preserve"> </w:t>
+      </w:r>
+      <w:proofErr w:type="gramStart"/>
+      <w:r>
+        <w:rPr>
+          <w:lang w:val="en-US"/>
+        </w:rPr>
+        <w:t>a</w:t>
+      </w:r>
+      <w:proofErr w:type="gramEnd"/>
+      <w:r>
+        <w:rPr>
+          <w:lang w:val="en-US"/>
+        </w:rPr>
+        <w:t xml:space="preserve"> </w:t>
+      </w:r>
+      <w:proofErr w:type="spellStart"/>
+      <w:r>
+        <w:rPr>
+          <w:lang w:val="en-US"/>
+        </w:rPr>
+        <w:t>infikovať</w:t>
+      </w:r>
+      <w:proofErr w:type="spellEnd"/>
+      <w:r>
+        <w:rPr>
+          <w:lang w:val="en-US"/>
+        </w:rPr>
+        <w:t xml:space="preserve"> </w:t>
+      </w:r>
+      <w:proofErr w:type="spellStart"/>
+      <w:r>
+        <w:rPr>
+          <w:lang w:val="en-US"/>
+        </w:rPr>
+        <w:t>cieľový</w:t>
+      </w:r>
+      <w:proofErr w:type="spellEnd"/>
+      <w:r>
+        <w:rPr>
+          <w:lang w:val="en-US"/>
+        </w:rPr>
+        <w:t xml:space="preserve"> </w:t>
+      </w:r>
+      <w:proofErr w:type="spellStart"/>
+      <w:r>
+        <w:rPr>
+          <w:lang w:val="en-US"/>
+        </w:rPr>
+        <w:t>systém</w:t>
+      </w:r>
+      <w:proofErr w:type="spellEnd"/>
+      <w:r>
+        <w:rPr>
+          <w:lang w:val="en-US"/>
+        </w:rPr>
+        <w:t>.</w:t>
+      </w:r>
+      <w:r>
+        <w:rPr>
+          <w:lang w:val="en-US"/>
+        </w:rPr>
+        <w:t xml:space="preserve"> </w:t>
+      </w:r>
+      <w:r>
+        <w:rPr>
+          <w:lang w:val="en-US"/>
+        </w:rPr>
+        <w:t xml:space="preserve">Tieto </w:t>
+      </w:r>
+      <w:proofErr w:type="spellStart"/>
+      <w:r>
+        <w:rPr>
+          <w:lang w:val="en-US"/>
+        </w:rPr>
+        <w:t>dizajnové</w:t>
+      </w:r>
+      <w:proofErr w:type="spellEnd"/>
+      <w:r>
+        <w:rPr>
+          <w:lang w:val="en-US"/>
+        </w:rPr>
+        <w:t xml:space="preserve"> </w:t>
+      </w:r>
+      <w:proofErr w:type="spellStart"/>
+      <w:r>
+        <w:rPr>
+          <w:lang w:val="en-US"/>
+        </w:rPr>
+        <w:t>prvky</w:t>
+      </w:r>
+      <w:proofErr w:type="spellEnd"/>
+      <w:r>
+        <w:rPr>
+          <w:lang w:val="en-US"/>
+        </w:rPr>
+        <w:t xml:space="preserve"> </w:t>
+      </w:r>
+      <w:proofErr w:type="spellStart"/>
+      <w:r>
+        <w:rPr>
+          <w:lang w:val="en-US"/>
+        </w:rPr>
+        <w:t>nielenže</w:t>
+      </w:r>
+      <w:proofErr w:type="spellEnd"/>
+      <w:r>
+        <w:rPr>
+          <w:lang w:val="en-US"/>
+        </w:rPr>
+        <w:t xml:space="preserve"> </w:t>
+      </w:r>
+      <w:proofErr w:type="spellStart"/>
+      <w:r>
+        <w:rPr>
+          <w:lang w:val="en-US"/>
+        </w:rPr>
+        <w:t>pomáhajú</w:t>
+      </w:r>
+      <w:proofErr w:type="spellEnd"/>
+      <w:r>
+        <w:rPr>
+          <w:lang w:val="en-US"/>
+        </w:rPr>
+        <w:t xml:space="preserve"> </w:t>
+      </w:r>
+      <w:proofErr w:type="spellStart"/>
+      <w:r>
+        <w:rPr>
+          <w:lang w:val="en-US"/>
+        </w:rPr>
+        <w:t>vizualizovať</w:t>
+      </w:r>
+      <w:proofErr w:type="spellEnd"/>
+      <w:r>
+        <w:rPr>
+          <w:lang w:val="en-US"/>
+        </w:rPr>
+        <w:t xml:space="preserve"> </w:t>
+      </w:r>
+      <w:proofErr w:type="spellStart"/>
+      <w:r>
+        <w:rPr>
+          <w:lang w:val="en-US"/>
+        </w:rPr>
+        <w:t>rôzne</w:t>
+      </w:r>
+      <w:proofErr w:type="spellEnd"/>
+      <w:r>
+        <w:rPr>
+          <w:lang w:val="en-US"/>
+        </w:rPr>
+        <w:t xml:space="preserve"> </w:t>
+      </w:r>
+      <w:proofErr w:type="spellStart"/>
+      <w:r>
+        <w:rPr>
+          <w:lang w:val="en-US"/>
+        </w:rPr>
+        <w:t>hrozby</w:t>
+      </w:r>
+      <w:proofErr w:type="spellEnd"/>
+      <w:r>
+        <w:rPr>
+          <w:lang w:val="en-US"/>
+        </w:rPr>
+        <w:t xml:space="preserve"> v </w:t>
+      </w:r>
+      <w:proofErr w:type="spellStart"/>
+      <w:r>
+        <w:rPr>
+          <w:lang w:val="en-US"/>
+        </w:rPr>
+        <w:t>kybernetickej</w:t>
+      </w:r>
+      <w:proofErr w:type="spellEnd"/>
+      <w:r>
+        <w:rPr>
+          <w:lang w:val="en-US"/>
+        </w:rPr>
+        <w:t xml:space="preserve"> </w:t>
+      </w:r>
+      <w:proofErr w:type="spellStart"/>
+      <w:r>
+        <w:rPr>
+          <w:lang w:val="en-US"/>
+        </w:rPr>
+        <w:t>bezpečnosti</w:t>
+      </w:r>
+      <w:proofErr w:type="spellEnd"/>
+      <w:r>
+        <w:rPr>
+          <w:lang w:val="en-US"/>
+        </w:rPr>
+        <w:t xml:space="preserve">, ale </w:t>
+      </w:r>
+      <w:proofErr w:type="spellStart"/>
+      <w:r>
+        <w:rPr>
+          <w:lang w:val="en-US"/>
+        </w:rPr>
+        <w:t>aj</w:t>
+      </w:r>
+      <w:proofErr w:type="spellEnd"/>
+      <w:r>
+        <w:rPr>
+          <w:lang w:val="en-US"/>
+        </w:rPr>
+        <w:t xml:space="preserve"> </w:t>
+      </w:r>
+      <w:proofErr w:type="spellStart"/>
+      <w:r>
+        <w:rPr>
+          <w:lang w:val="en-US"/>
+        </w:rPr>
+        <w:t>pridávajú</w:t>
+      </w:r>
+      <w:proofErr w:type="spellEnd"/>
+      <w:r>
+        <w:rPr>
+          <w:lang w:val="en-US"/>
+        </w:rPr>
+        <w:t xml:space="preserve"> </w:t>
+      </w:r>
+      <w:proofErr w:type="spellStart"/>
+      <w:r>
+        <w:rPr>
+          <w:lang w:val="en-US"/>
+        </w:rPr>
+        <w:t>estetickú</w:t>
+      </w:r>
+      <w:proofErr w:type="spellEnd"/>
+      <w:r>
+        <w:rPr>
+          <w:lang w:val="en-US"/>
+        </w:rPr>
+        <w:t xml:space="preserve"> </w:t>
+      </w:r>
+      <w:proofErr w:type="spellStart"/>
+      <w:r>
+        <w:rPr>
+          <w:lang w:val="en-US"/>
+        </w:rPr>
+        <w:t>hodnotu</w:t>
+      </w:r>
+      <w:proofErr w:type="spellEnd"/>
+      <w:r>
+        <w:rPr>
+          <w:lang w:val="en-US"/>
+        </w:rPr>
+        <w:t xml:space="preserve"> </w:t>
+      </w:r>
+      <w:proofErr w:type="spellStart"/>
+      <w:r>
+        <w:rPr>
+          <w:lang w:val="en-US"/>
+        </w:rPr>
+        <w:t>prezentácii</w:t>
+      </w:r>
+      <w:proofErr w:type="spellEnd"/>
+      <w:r>
+        <w:rPr>
+          <w:lang w:val="en-US"/>
+        </w:rPr>
+        <w:t xml:space="preserve"> a </w:t>
+      </w:r>
+      <w:proofErr w:type="spellStart"/>
+      <w:r>
+        <w:rPr>
+          <w:lang w:val="en-US"/>
+        </w:rPr>
+        <w:t>pomáhajú</w:t>
+      </w:r>
+      <w:proofErr w:type="spellEnd"/>
+      <w:r>
+        <w:rPr>
+          <w:lang w:val="en-US"/>
+        </w:rPr>
+        <w:t xml:space="preserve"> </w:t>
+      </w:r>
+      <w:proofErr w:type="spellStart"/>
+      <w:r>
+        <w:rPr>
+          <w:lang w:val="en-US"/>
+        </w:rPr>
+        <w:t>udržať</w:t>
+      </w:r>
+      <w:proofErr w:type="spellEnd"/>
+      <w:r>
+        <w:rPr>
+          <w:lang w:val="en-US"/>
+        </w:rPr>
+        <w:t xml:space="preserve"> </w:t>
+      </w:r>
+      <w:proofErr w:type="spellStart"/>
+      <w:r>
+        <w:rPr>
+          <w:lang w:val="en-US"/>
+        </w:rPr>
+        <w:t>pozornosť</w:t>
+      </w:r>
+      <w:proofErr w:type="spellEnd"/>
+      <w:r>
+        <w:rPr>
+          <w:lang w:val="en-US"/>
+        </w:rPr>
+        <w:t xml:space="preserve"> </w:t>
+      </w:r>
+      <w:proofErr w:type="spellStart"/>
+      <w:r>
+        <w:rPr>
+          <w:lang w:val="en-US"/>
+        </w:rPr>
+        <w:t>divákov</w:t>
+      </w:r>
+      <w:proofErr w:type="spellEnd"/>
+      <w:r>
+        <w:rPr>
+          <w:lang w:val="en-US"/>
+        </w:rPr>
+        <w:t>.</w:t>
       </w:r>
     </w:p>
     <w:p>
       <w:pPr>
+        <w:spacing w:after="0" w:line="240" w:lineRule="auto"/>
+        <w:rPr>
+          <w:rFonts w:ascii="Times New Roman" w:eastAsia="Times New Roman" w:hAnsi="Times New Roman"/>
+          <w:sz w:val="24"/>
+          <w:szCs w:val="20"/>
+          <w:lang w:val="en-US"/>
+        </w:rPr>
+      </w:pPr>
+      <w:r>
+        <w:br w:type="page"/>
+      </w:r>
+    </w:p>
+    <w:p>
+      <w:pPr>
         <w:pStyle w:val="NadpisKapitoly"/>
       </w:pPr>
-      <w:bookmarkStart w:id="19" w:name="_Toc164678567"/>
+      <w:bookmarkStart w:id="19" w:name="_Toc164750772"/>
       <w:r>
         <w:lastRenderedPageBreak/>
         <w:t>Vnútorné spracovanie</w:t>
@@ -8015,18 +10396,75 @@
         <w:pStyle w:val="NormalnytextDP"/>
       </w:pPr>
       <w:r>
-        <w:t xml:space="preserve">O obsahu textu </w:t>
+        <w:t xml:space="preserve">V rámci vnútorného spracovania produktu som sa zameral na </w:t>
+      </w:r>
+      <w:proofErr w:type="spellStart"/>
+      <w:r>
+        <w:t>štruktúrovanie</w:t>
+      </w:r>
+      <w:proofErr w:type="spellEnd"/>
+      <w:r>
+        <w:t xml:space="preserve"> textu a obsahu tak, aby boli pre čitateľa jasné a prístupné. Rozhodol som sa umiestniť text do malých odsekov na pravú alebo ľavú stranu snímky, čo umožňuje plynulé čítanie a zabraňuje divákovi v záplave informácií. Tieto odseky dodávajú estetickú hodnotu prezentácii a zabezpečujú, že čitatelia sa v texte </w:t>
+      </w:r>
+      <w:r>
+        <w:t>nestratia</w:t>
+      </w:r>
+      <w:r>
+        <w:t>.</w:t>
+      </w:r>
+      <w:r>
+        <w:t xml:space="preserve"> </w:t>
+      </w:r>
+      <w:r>
+        <w:t>Umiestnenie textu na pravú alebo ľavú stranu snímky zlepšuje celkovú rovnováhu dizajnu a umožňuje efektívnejšie využitie priestoru na prezentácii. Tento prístup tiež pomáha divákom sústrediť sa na obsah, keďže text je jasne oddelený od ostatných vizuálnych prvkov. Spoločne s kvalitným obsahom textu tieto estetické prvky pridávajú hodnotu prezentácii a zabezpečujú, že jej vizuálny dojem bude príťažlivý a profesionálny.</w:t>
       </w:r>
     </w:p>
     <w:p>
       <w:pPr>
         <w:pStyle w:val="PodNadpisKapitoly"/>
       </w:pPr>
-      <w:bookmarkStart w:id="20" w:name="_Toc164678568"/>
+      <w:bookmarkStart w:id="20" w:name="_Toc164750773"/>
       <w:r>
         <w:t>Jednoduchosť</w:t>
       </w:r>
       <w:bookmarkEnd w:id="20"/>
+    </w:p>
+    <w:p>
+      <w:pPr>
+        <w:pStyle w:val="NormalnytextDP"/>
+      </w:pPr>
+      <w:r>
+        <w:t>V tejto podkapitole sa zameriavam na jednoduchosť textu a predstavujem veľmi jednoducho spracovaný obsah, ktorý je priateľský k čitateľovi nielen vo svojom dizajne, ale aj vo svojom obsahu. Cieľom je poskytnúť čitateľovi rýchlo pochopiteľné a zrozumiteľné informácie, ktoré sú vystihnuté jasne a stručne.</w:t>
+      </w:r>
+    </w:p>
+    <w:p>
+      <w:pPr>
+        <w:pStyle w:val="NormalnytextDP"/>
+      </w:pPr>
+      <w:r>
+        <w:t xml:space="preserve">Pri tvorbe tejto časti som sa snažil o minimalizáciu </w:t>
+      </w:r>
+      <w:r>
+        <w:t>odborných</w:t>
+      </w:r>
+      <w:r>
+        <w:t xml:space="preserve"> termínov a zložitých konceptov, aby bol obsah prístupný širokej škále divákov</w:t>
+      </w:r>
+      <w:r>
+        <w:t>, dokonca aj študentom</w:t>
+      </w:r>
+      <w:r>
+        <w:t>. Text bol navrhnutý tak, aby bol priateľský a prístupný, pričom sa zároveň zachováva jeho informačná hodnota.</w:t>
+      </w:r>
+      <w:r>
+        <w:t xml:space="preserve"> </w:t>
+      </w:r>
+      <w:r>
+        <w:t xml:space="preserve">Tieto jednoducho spracované informácie budú rýchlo pochopiteľné pri pohľade na slide, čo umožní čitateľovi rýchlo sa oboznámiť s obsahom a porozumieť mu bez zbytočného zaváhania. </w:t>
+      </w:r>
+      <w:r>
+        <w:t>Výsledkom je prezentácia, ktorá je jednoduchá, zrozumiteľná a prívetivá pre svoje publikum.</w:t>
+      </w:r>
     </w:p>
     <w:p>
       <w:pPr>
@@ -8046,7 +10484,7 @@
       <w:pPr>
         <w:pStyle w:val="NadpisKapitoly"/>
       </w:pPr>
-      <w:bookmarkStart w:id="21" w:name="_Toc164678569"/>
+      <w:bookmarkStart w:id="21" w:name="_Toc164750774"/>
       <w:r>
         <w:lastRenderedPageBreak/>
         <w:t>Ilustrácie, tabuľky, rovnice</w:t>
@@ -8067,7 +10505,7 @@
       </w:pPr>
       <w:bookmarkStart w:id="22" w:name="_Ref101952800"/>
       <w:bookmarkStart w:id="23" w:name="_Toc102191187"/>
-      <w:bookmarkStart w:id="24" w:name="_Toc164678570"/>
+      <w:bookmarkStart w:id="24" w:name="_Toc164750775"/>
       <w:r>
         <w:t>Ilustrácie</w:t>
       </w:r>
@@ -8293,7 +10731,7 @@
         <w:pStyle w:val="PodNadpisKapitoly"/>
       </w:pPr>
       <w:bookmarkStart w:id="30" w:name="_Toc102191188"/>
-      <w:bookmarkStart w:id="31" w:name="_Toc164678571"/>
+      <w:bookmarkStart w:id="31" w:name="_Toc164750776"/>
       <w:r>
         <w:t>Tabuľky</w:t>
       </w:r>
@@ -8951,7 +11389,7 @@
       <w:pPr>
         <w:pStyle w:val="PodNadpisKapitoly"/>
       </w:pPr>
-      <w:bookmarkStart w:id="36" w:name="_Toc164678572"/>
+      <w:bookmarkStart w:id="36" w:name="_Toc164750777"/>
       <w:r>
         <w:t>Zdrojový kód programu</w:t>
       </w:r>
@@ -9212,7 +11650,7 @@
       <w:pPr>
         <w:pStyle w:val="PodNadpisKapitoly"/>
       </w:pPr>
-      <w:bookmarkStart w:id="37" w:name="_Toc164678573"/>
+      <w:bookmarkStart w:id="37" w:name="_Toc164750778"/>
       <w:r>
         <w:t>Rovnice, vzorce</w:t>
       </w:r>
@@ -9261,7 +11699,7 @@
         <w:pStyle w:val="NadpisKapitoly"/>
       </w:pPr>
       <w:bookmarkStart w:id="38" w:name="_Toc102191192"/>
-      <w:bookmarkStart w:id="39" w:name="_Toc164678574"/>
+      <w:bookmarkStart w:id="39" w:name="_Toc164750779"/>
       <w:r>
         <w:lastRenderedPageBreak/>
         <w:t>Záver</w:t>
@@ -9274,13 +11712,39 @@
         <w:pStyle w:val="NormalnytextDP"/>
       </w:pPr>
       <w:r>
-        <w:t xml:space="preserve">Záver </w:t>
-      </w:r>
-      <w:r>
-        <w:t>obsahuje vecné závery, sumarizáciu, vlastný prínos alebo pohľad autora, odporúčania pre prax (výučbu)</w:t>
-      </w:r>
-      <w:r>
-        <w:t>. Záver je uvedený na maximálne 1 stranu.</w:t>
+        <w:t>V závere mojej práce o antivírusovom softvéri a kybernetickej bezpečnosti by som rád zdôraznil niekoľko kľúčových myšlienok. Táto práca mi poskytla možnosť hlbšie sa ponoriť do problematiky kybernetickej bezpečnosti a porozumieť dôležitosti antivírusového softvéru v ochrane našich digitálnych systémov.</w:t>
+      </w:r>
+      <w:r>
+        <w:t xml:space="preserve"> </w:t>
+      </w:r>
+      <w:r>
+        <w:t xml:space="preserve">Jedným z hlavných zistení tejto práce je, že dôkladná príprava a použitie spoľahlivých zdrojov sú nevyhnutné pre úspech v akejkoľvek prezentácii alebo projekte. </w:t>
+      </w:r>
+    </w:p>
+    <w:p>
+      <w:pPr>
+        <w:pStyle w:val="NormalnytextDP"/>
+      </w:pPr>
+      <w:r>
+        <w:t>Hľadanie kvalitných informácií a ich overovanie je kľúčové pre vytvorenie dôveryhodného a informatívneho obsahu.</w:t>
+      </w:r>
+      <w:r>
+        <w:t xml:space="preserve"> </w:t>
+      </w:r>
+      <w:r>
+        <w:t>Okrem toho som sa naučil, že estetický a priateľský dizajn môže zlepšiť celkový dojem prezentácie a pomôcť divákom lepšie pochopiť a zapamätať si prezentované informácie. Použitie vizuálnych prvkov, ako sú obrázky a grafika, môže výrazne obohatiť prezentáciu a prispieť k efektívnej komunikácii obsahu.</w:t>
+      </w:r>
+      <w:r>
+        <w:t xml:space="preserve"> </w:t>
+      </w:r>
+      <w:r>
+        <w:t>Nakoniec, táto práca ma motivovala k ďalšiemu preskúmaniu problematiky kybernetickej bezpečnosti a k neustálemu vzdelávaniu sa v tejto oblasti. Súčasný digitálny svet prináša stále nové výzvy a hrozby, a je nevyhnutné byť neustále informovaný a pripravený na ochranu našich systémov a údajov.</w:t>
+      </w:r>
+      <w:r>
+        <w:t xml:space="preserve"> </w:t>
+      </w:r>
+      <w:r>
+        <w:t>Celkovo som presvedčený, že pochopenie a osvojenie si princípov kybernetickej bezpečnosti a dôkladná príprava sú kľúčovými krokmi k zlepšeniu bezpečnosti a ochrany našich digitálnych prostredí. Som vďačný za túto príležitosť sa venovať tejto problematike a verím, že moja práca môže prispieť k šíreniu informácií a zvýšeniu povedomia o dôležitosti kybernetickej bezpečnosti v dnešnom digitálnom veku.</w:t>
       </w:r>
     </w:p>
     <w:p>
@@ -9292,7 +11756,7 @@
         </w:numPr>
       </w:pPr>
       <w:bookmarkStart w:id="40" w:name="_Toc102191193"/>
-      <w:bookmarkStart w:id="41" w:name="_Toc164678575"/>
+      <w:bookmarkStart w:id="41" w:name="_Toc164750780"/>
       <w:r>
         <w:lastRenderedPageBreak/>
         <w:t>Zoznam použitej literatúry</w:t>
@@ -9603,7 +12067,7 @@
         </w:rPr>
       </w:pPr>
       <w:bookmarkStart w:id="44" w:name="_Toc102191194"/>
-      <w:bookmarkStart w:id="45" w:name="_Toc164678576"/>
+      <w:bookmarkStart w:id="45" w:name="_Toc164750781"/>
       <w:r>
         <w:lastRenderedPageBreak/>
         <w:t>Prílohy</w:t>
@@ -9725,7 +12189,7 @@
           <w:color w:val="A6A6A6"/>
         </w:rPr>
       </w:pPr>
-      <w:bookmarkStart w:id="46" w:name="_Toc164678577"/>
+      <w:bookmarkStart w:id="46" w:name="_Toc164750782"/>
       <w:r>
         <w:t>Príloha A – CD médium</w:t>
       </w:r>
@@ -9790,7 +12254,7 @@
         </w:numPr>
         <w:ind w:left="576" w:hanging="576"/>
       </w:pPr>
-      <w:bookmarkStart w:id="47" w:name="_Toc164678578"/>
+      <w:bookmarkStart w:id="47" w:name="_Toc164750783"/>
       <w:r>
         <w:t xml:space="preserve">Príloha B – </w:t>
       </w:r>
@@ -9823,7 +12287,7 @@
         </w:numPr>
         <w:ind w:left="576" w:hanging="576"/>
       </w:pPr>
-      <w:bookmarkStart w:id="48" w:name="_Toc164678579"/>
+      <w:bookmarkStart w:id="48" w:name="_Toc164750784"/>
       <w:r>
         <w:t xml:space="preserve">Príloha C – </w:t>
       </w:r>
@@ -11452,7 +13916,6 @@
   <w:style w:type="character" w:default="1" w:styleId="Predvolenpsmoodseku">
     <w:name w:val="Default Paragraph Font"/>
     <w:uiPriority w:val="1"/>
-    <w:semiHidden/>
     <w:unhideWhenUsed/>
   </w:style>
   <w:style w:type="table" w:default="1" w:styleId="Normlnatabuka">

</xml_diff>